<commit_message>
Intro and methods V1 - MAJ
</commit_message>
<xml_diff>
--- a/Reports/Manuscript/FirstDraft.docx
+++ b/Reports/Manuscript/FirstDraft.docx
@@ -16,7 +16,13 @@
         <w:t xml:space="preserve">A key value proposition of synthetic biology is providing access to chemicals which are not sustainably produced at commercial scales. Medium-chain oleochemicals, 8 to 12-carbon free fatty acids and derivatives, are one such class of products. </w:t>
       </w:r>
       <w:r>
-        <w:t>While these chain lengths have traditionally been sourced from the tropical crops, such as palm, palm kernel, and coconut, the 8, 10, and 12-carbons are</w:t>
+        <w:t xml:space="preserve">While these chain lengths have traditionally been sourced from the tropical crops, such as palm, palm kernel, and coconut, the 8, 10, and 12-carbon </w:t>
+      </w:r>
+      <w:r>
+        <w:t xml:space="preserve">products </w:t>
+      </w:r>
+      <w:r>
+        <w:t>are</w:t>
       </w:r>
       <w:r>
         <w:t xml:space="preserve"> not major</w:t>
@@ -201,7 +207,15 @@
         <w:t xml:space="preserve">. Indeed, the </w:t>
       </w:r>
       <w:r>
-        <w:t xml:space="preserve">expression of various acyl-ACP thioesterases, either homologs from nature or variants thereof, has enabled control over the chain-length distribution in </w:t>
+        <w:t xml:space="preserve">expression of various acyl-ACP </w:t>
+      </w:r>
+      <w:proofErr w:type="spellStart"/>
+      <w:r>
+        <w:t>thioesterases</w:t>
+      </w:r>
+      <w:proofErr w:type="spellEnd"/>
+      <w:r>
+        <w:t xml:space="preserve">, either homologs from nature or variants thereof, has enabled control over the chain-length distribution in </w:t>
       </w:r>
       <w:r>
         <w:rPr>
@@ -326,6 +340,27 @@
           <w:noProof/>
         </w:rPr>
         <w:t>[8]</w:t>
+      </w:r>
+      <w:r>
+        <w:fldChar w:fldCharType="end"/>
+      </w:r>
+      <w:r>
+        <w:t xml:space="preserve">, </w:t>
+      </w:r>
+      <w:r>
+        <w:fldChar w:fldCharType="begin" w:fldLock="1"/>
+      </w:r>
+      <w:r>
+        <w:instrText>ADDIN CSL_CITATION {"citationItems":[{"id":"ITEM-1","itemData":{"DOI":"10.1016/j.ymben.2020.04.010","ISSN":"10967184","PMID":"32339761","abstract":"Medium-chain fatty acids (C6–C10) have attracted much attention recently for their unique properties compared to their long-chain counterparts, including low melting points and relatively higher carbon conversion yield. Thioesterase enzymes, which can catalyze the hydrolysis of acyl-ACP (acyl carrier protein) to release free fatty acids (FAs), regulate both overall FA yields and acyl chain length distributions in bacterial and yeast fermentation cultures. These enzymes typically prefer longer chain substrates. Herein, seeking to increase bacterial production of MCFAs, we conducted structure-guided mutational screening of multiple residues in the substrate-binding pocket of the E. coli thioesterase enzyme ‘TesA. Confirming our hypothesis that enhancing substrate selectivity for medium-chain acyl substrates would promote overall MCFA production, we found that replacement of residues lining the bottom of the pocket with more hydrophobic residues strongly promoted the C8 substrate selectivity of ‘TesA. Specifically, two rounds of saturation mutagenesis led to the identification of the ‘TesARD−2 variant that exhibited a 133-fold increase in selectivity for the C8-ACP substrate as compared to C16-ACP substrate. Moreover, the recombinant expression of this variant in an E. coli strain with a blocked β-oxidation pathway led to a 1030% increase in the in vivo octanoic acid (C8) production titer. When this strain was fermented in a 5-L fed-batch bioreactor, it produced 2.7 g/L of free C8 (45%, molar fraction) and 7.9 g/L of total free FAs, which is the highest-to-date free C8 titer to date reported using the E. coli type II fatty acid synthetic pathway. Thus, reshaping the substrate binding pocket of a bacterial thioesterase enzyme by manipulating the hydrophobicity of multiple residues altered the substrate selectivity and therefore fatty acid product distributions in cells. Our study demonstrates the relevance of this strategy for increasing titers of industrially attractive MCFAs as fermentation products.","author":[{"dropping-particle":"","family":"Deng","given":"Xi","non-dropping-particle":"","parse-names":false,"suffix":""},{"dropping-particle":"","family":"Chen","given":"Liuqing","non-dropping-particle":"","parse-names":false,"suffix":""},{"dropping-particle":"","family":"Hei","given":"Mohan","non-dropping-particle":"","parse-names":false,"suffix":""},{"dropping-particle":"","family":"Liu","given":"Tiangang","non-dropping-particle":"","parse-names":false,"suffix":""},{"dropping-particle":"","family":"Feng","given":"Yan","non-dropping-particle":"","parse-names":false,"suffix":""},{"dropping-particle":"","family":"Yang","given":"Guang Yu","non-dropping-particle":"","parse-names":false,"suffix":""}],"container-title":"Metabolic Engineering","id":"ITEM-1","issue":"January","issued":{"date-parts":[["2020"]]},"page":"24-32","publisher":"Elsevier Inc.","title":"Structure-guided reshaping of the acyl binding pocket of ‘TesA thioesterase enhances octanoic acid production in E. coli","type":"article-journal","volume":"61"},"uris":["http://www.mendeley.com/documents/?uuid=6aa5c0d9-410a-44dd-8354-479e9bf6bdfd"]}],"mendeley":{"formattedCitation":"[9]","plainTextFormattedCitation":"[9]","previouslyFormattedCitation":"[9]"},"properties":{"noteIndex":0},"schema":"https://github.com/citation-style-language/schema/raw/master/csl-citation.json"}</w:instrText>
+      </w:r>
+      <w:r>
+        <w:fldChar w:fldCharType="separate"/>
+      </w:r>
+      <w:r>
+        <w:rPr>
+          <w:noProof/>
+        </w:rPr>
+        <w:t>[9]</w:t>
       </w:r>
       <w:r>
         <w:fldChar w:fldCharType="end"/>
@@ -346,8 +381,17 @@
       <w:r>
         <w:t xml:space="preserve"> </w:t>
       </w:r>
-      <w:r>
-        <w:t xml:space="preserve">Of these studies, acyl-ACP thioesterases from select plant species have been shown </w:t>
+      <w:commentRangeStart w:id="0"/>
+      <w:r>
+        <w:t xml:space="preserve">Of these studies, acyl-ACP </w:t>
+      </w:r>
+      <w:proofErr w:type="spellStart"/>
+      <w:r>
+        <w:t>thioesterases</w:t>
+      </w:r>
+      <w:proofErr w:type="spellEnd"/>
+      <w:r>
+        <w:t xml:space="preserve"> from select plant species have been shown </w:t>
       </w:r>
       <w:r>
         <w:t xml:space="preserve">have greater </w:t>
@@ -365,7 +409,17 @@
         <w:t xml:space="preserve"> toward the medium-chain substrates</w:t>
       </w:r>
       <w:r>
-        <w:t xml:space="preserve"> when compared to bacterial homologs</w:t>
+        <w:t xml:space="preserve"> when compared to bacterial homolog</w:t>
+      </w:r>
+      <w:commentRangeEnd w:id="0"/>
+      <w:r>
+        <w:rPr>
+          <w:rStyle w:val="CommentReference"/>
+        </w:rPr>
+        <w:commentReference w:id="0"/>
+      </w:r>
+      <w:r>
+        <w:t>s</w:t>
       </w:r>
       <w:r>
         <w:t xml:space="preserve"> </w:t>
@@ -374,7 +428,7 @@
         <w:fldChar w:fldCharType="begin" w:fldLock="1"/>
       </w:r>
       <w:r>
-        <w:instrText>ADDIN CSL_CITATION {"citationItems":[{"id":"ITEM-1","itemData":{"author":[{"dropping-particle":"","family":"Voelker","given":"Toni A","non-dropping-particle":"","parse-names":false,"suffix":""},{"dropping-particle":"","family":"Davies","given":"H Maelor","non-dropping-particle":"","parse-names":false,"suffix":""}],"container-title":"Journal of Bacteriology","id":"ITEM-1","issue":"23","issued":{"date-parts":[["1994"]]},"page":"7320-7327","title":"Alteration of the Specificity and Regulation of Fatty Acid Synthesis of Escherichia coli by Expression of a Plant Medium- Chain Acyl-Acyl Carrier Protein Thioesterase","type":"article-journal","volume":"176"},"uris":["http://www.mendeley.com/documents/?uuid=25de8607-3d48-45c7-a12e-d91baaffce42"]},{"id":"ITEM-2","itemData":{"author":[{"dropping-particle":"","family":"Yuan","given":"Ling","non-dropping-particle":"","parse-names":false,"suffix":""},{"dropping-particle":"","family":"Voelker","given":"Toni A","non-dropping-particle":"","parse-names":false,"suffix":""},{"dropping-particle":"","family":"Hawkins","given":"Deborah J","non-dropping-particle":"","parse-names":false,"suffix":""}],"container-title":"PNAS","id":"ITEM-2","issue":"November","issued":{"date-parts":[["1995"]]},"note":"Claims C terminus drives specificity?","page":"10639-10643","title":"Modification of the substrate specificity of an acyl-acyl carrier protein thioesterase by protein engineering","type":"article-journal","volume":"92"},"uris":["http://www.mendeley.com/documents/?uuid=0ef91736-b4bc-4cff-8bb6-056a0461f0cd"]}],"mendeley":{"formattedCitation":"[7], [9]","plainTextFormattedCitation":"[7], [9]","previouslyFormattedCitation":"[7], [9]"},"properties":{"noteIndex":0},"schema":"https://github.com/citation-style-language/schema/raw/master/csl-citation.json"}</w:instrText>
+        <w:instrText>ADDIN CSL_CITATION {"citationItems":[{"id":"ITEM-1","itemData":{"author":[{"dropping-particle":"","family":"Voelker","given":"Toni A","non-dropping-particle":"","parse-names":false,"suffix":""},{"dropping-particle":"","family":"Davies","given":"H Maelor","non-dropping-particle":"","parse-names":false,"suffix":""}],"container-title":"Journal of Bacteriology","id":"ITEM-1","issue":"23","issued":{"date-parts":[["1994"]]},"page":"7320-7327","title":"Alteration of the Specificity and Regulation of Fatty Acid Synthesis of Escherichia coli by Expression of a Plant Medium- Chain Acyl-Acyl Carrier Protein Thioesterase","type":"article-journal","volume":"176"},"uris":["http://www.mendeley.com/documents/?uuid=25de8607-3d48-45c7-a12e-d91baaffce42"]},{"id":"ITEM-2","itemData":{"author":[{"dropping-particle":"","family":"Yuan","given":"Ling","non-dropping-particle":"","parse-names":false,"suffix":""},{"dropping-particle":"","family":"Voelker","given":"Toni A","non-dropping-particle":"","parse-names":false,"suffix":""},{"dropping-particle":"","family":"Hawkins","given":"Deborah J","non-dropping-particle":"","parse-names":false,"suffix":""}],"container-title":"PNAS","id":"ITEM-2","issue":"November","issued":{"date-parts":[["1995"]]},"note":"Claims C terminus drives specificity?","page":"10639-10643","title":"Modification of the substrate specificity of an acyl-acyl carrier protein thioesterase by protein engineering","type":"article-journal","volume":"92"},"uris":["http://www.mendeley.com/documents/?uuid=0ef91736-b4bc-4cff-8bb6-056a0461f0cd"]}],"mendeley":{"formattedCitation":"[7], [10]","plainTextFormattedCitation":"[7], [10]","previouslyFormattedCitation":"[7], [10]"},"properties":{"noteIndex":0},"schema":"https://github.com/citation-style-language/schema/raw/master/csl-citation.json"}</w:instrText>
       </w:r>
       <w:r>
         <w:fldChar w:fldCharType="separate"/>
@@ -383,19 +437,69 @@
         <w:rPr>
           <w:noProof/>
         </w:rPr>
-        <w:t>[7], [9]</w:t>
+        <w:t>[7], [10]</w:t>
       </w:r>
       <w:r>
         <w:fldChar w:fldCharType="end"/>
       </w:r>
       <w:r>
+        <w:t xml:space="preserve">, </w:t>
+      </w:r>
+      <w:r>
+        <w:fldChar w:fldCharType="begin" w:fldLock="1"/>
+      </w:r>
+      <w:r>
+        <w:instrText>ADDIN CSL_CITATION {"citationItems":[{"id":"ITEM-1","itemData":{"DOI":"10.1038/nature12536","ISSN":"0028-0836","author":[{"dropping-particle":"","family":"Choi","given":"Yong Jun","non-dropping-particle":"","parse-names":false,"suffix":""},{"dropping-particle":"","family":"Lee","given":"Sang Yup","non-dropping-particle":"","parse-names":false,"suffix":""}],"container-title":"Nature","id":"ITEM-1","issue":"7472","issued":{"date-parts":[["2013"]]},"page":"571-574","publisher":"Nature Publishing Group","title":"Microbial production of short-chain alkanes","type":"article-journal","volume":"502"},"uris":["http://www.mendeley.com/documents/?uuid=7a2e523f-bdc9-4bfa-9f98-7e0cc9f051f9"]}],"mendeley":{"formattedCitation":"[11]","plainTextFormattedCitation":"[11]","previouslyFormattedCitation":"[11]"},"properties":{"noteIndex":0},"schema":"https://github.com/citation-style-language/schema/raw/master/csl-citation.json"}</w:instrText>
+      </w:r>
+      <w:r>
+        <w:fldChar w:fldCharType="separate"/>
+      </w:r>
+      <w:r>
+        <w:rPr>
+          <w:noProof/>
+        </w:rPr>
+        <w:t>[11]</w:t>
+      </w:r>
+      <w:r>
+        <w:fldChar w:fldCharType="end"/>
+      </w:r>
+      <w:r>
+        <w:t xml:space="preserve">, </w:t>
+      </w:r>
+      <w:r>
+        <w:fldChar w:fldCharType="begin" w:fldLock="1"/>
+      </w:r>
+      <w:r>
+        <w:instrText>ADDIN CSL_CITATION {"citationItems":[{"id":"ITEM-1","itemData":{"DOI":"10.1021/acssynbio.7b00334","ISSN":"21615063","abstract":"Medium-chain fatty acids (MCFAs) are key intermediates in the synthesis of medium-chain chemicals including α-olefins and dicarboxylic acids. In bacteria, microbial production of MCFAs is limited by the activity and product profile of fatty acyl-ACP thioesterases. Here, we engineer a heterologous bacterial medium-chain fatty acyl-ACP thioesterase for improved MCFA production in Escherichia coli. Electrostatically matching the interface between the heterologous medium-chain Acinetobacter baylyi fatty acyl-ACP thioesterase (AbTE) and the endogenous E. coli fatty acid ACP (E. coli AcpP) by replacing small nonpolar amino acids on the AbTE surface for positively charged ones increased secreted MCFA titers more than 3-fold. Nuclear magnetic resonance titration of E. coli 15N-octanoyl-AcpP with a single AbTE point mutant and the best double mutant showed a progressive and significant increase in the number of interactions when compared to AbTE wildtype. The best AbTE mutant produced 131 mg/L of MCFAs, with MCFAs being 80% of all secreted fatty acid chain lengths after 72 h. To enable the future screening of larger numbers of AbTE variants to further improve MCFA titers, we show that a previously developed G-protein coupled receptor (GPCR)-based MCFA sensor differentially detects MCFAs secreted by E. coli expressing different AbTE variants. This work demonstrates that engineering the interface of heterologous enzymes to better couple with endogenous host proteins is a useful strategy to increase the titers of microbially produced chemicals. Further, this work shows that GPCR-based sensors are producer microbe agnostic and can detect chemicals directly in the producer microbe supernatant, setting the stage for the sensor-guided engineering of MCFA producing microbes.","author":[{"dropping-particle":"","family":"Sarria","given":"Stephen","non-dropping-particle":"","parse-names":false,"suffix":""},{"dropping-particle":"","family":"Bartholow","given":"Thomas G.","non-dropping-particle":"","parse-names":false,"suffix":""},{"dropping-particle":"","family":"Verga","given":"Adam","non-dropping-particle":"","parse-names":false,"suffix":""},{"dropping-particle":"","family":"Burkart","given":"Michael D.","non-dropping-particle":"","parse-names":false,"suffix":""},{"dropping-particle":"","family":"Peralta-Yahya","given":"Pamela","non-dropping-particle":"","parse-names":false,"suffix":""}],"container-title":"ACS Synthetic Biology","genre":"rapid-communication","id":"ITEM-1","issue":"5","issued":{"date-parts":[["2018"]]},"page":"1179-1187","publisher":"American Chemical Society","title":"Matching Protein Interfaces for Improved Medium-Chain Fatty Acid Production","type":"article-journal","volume":"7"},"uris":["http://www.mendeley.com/documents/?uuid=2f79fcb9-dcdf-4afa-8bd2-0ead7cfea79d"]}],"mendeley":{"formattedCitation":"[12]","plainTextFormattedCitation":"[12]","previouslyFormattedCitation":"[12]"},"properties":{"noteIndex":0},"schema":"https://github.com/citation-style-language/schema/raw/master/csl-citation.json"}</w:instrText>
+      </w:r>
+      <w:r>
+        <w:fldChar w:fldCharType="separate"/>
+      </w:r>
+      <w:r>
+        <w:rPr>
+          <w:noProof/>
+        </w:rPr>
+        <w:t>[12]</w:t>
+      </w:r>
+      <w:r>
+        <w:fldChar w:fldCharType="end"/>
+      </w:r>
+      <w:r>
         <w:t>.</w:t>
       </w:r>
       <w:r>
         <w:t xml:space="preserve"> </w:t>
       </w:r>
       <w:r>
-        <w:t>Thus, several efforts have been made to bioprospect genomes of plants with high fractions of the medium-chain oils to identify and implement the thioesterase gene responsible for the narrow substrate specificity</w:t>
+        <w:t xml:space="preserve">Thus, several efforts have been made to </w:t>
+      </w:r>
+      <w:proofErr w:type="spellStart"/>
+      <w:r>
+        <w:t>bioprospect</w:t>
+      </w:r>
+      <w:proofErr w:type="spellEnd"/>
+      <w:r>
+        <w:t xml:space="preserve"> genomes of plants with high fractions of the medium-chain oils to identify and implement the thioesterase gene responsible for the narrow substrate specificity</w:t>
       </w:r>
       <w:r>
         <w:t xml:space="preserve"> </w:t>
@@ -404,7 +508,7 @@
         <w:fldChar w:fldCharType="begin" w:fldLock="1"/>
       </w:r>
       <w:r>
-        <w:instrText>ADDIN CSL_CITATION {"citationItems":[{"id":"ITEM-1","itemData":{"author":[{"dropping-particle":"","family":"Gordon Roessler","given":"Paul","non-dropping-particle":"","parse-names":false,"suffix":""},{"dropping-particle":"","family":"Roy","given":"Gena","non-dropping-particle":"","parse-names":false,"suffix":""}],"id":"ITEM-1","issued":{"date-parts":[["2015"]]},"note":"See Table 4 for list of species of Cuphea plants\n\nSee Fig. 5A for WT and best CalFatB2 variants\n-WT = Seq ID No: 29\n-WT = Strain 77\n\nCalFatB2 M174L --&amp;gt; Large increase in C8 activity (2x)\n\nAlso see\n\nL103I, S184N, M174V/M174F/ (3-4x)\n\n- Wheree did this variant come from?","number":"8956834 B2","publisher-place":"United States","title":"ACYL-ACP THOESTERASE GENES AND USES THEREFOR","type":"patent"},"uris":["http://www.mendeley.com/documents/?uuid=3a4dda0a-46cf-4014-ac44-a0ca9ddad8e7"]}],"mendeley":{"formattedCitation":"[10]","plainTextFormattedCitation":"[10]"},"properties":{"noteIndex":0},"schema":"https://github.com/citation-style-language/schema/raw/master/csl-citation.json"}</w:instrText>
+        <w:instrText>ADDIN CSL_CITATION {"citationItems":[{"id":"ITEM-1","itemData":{"author":[{"dropping-particle":"","family":"Gordon Roessler","given":"Paul","non-dropping-particle":"","parse-names":false,"suffix":""},{"dropping-particle":"","family":"Roy","given":"Gena","non-dropping-particle":"","parse-names":false,"suffix":""}],"id":"ITEM-1","issued":{"date-parts":[["2015"]]},"note":"See Table 4 for list of species of Cuphea plants\n\nSee Fig. 5A for WT and best CalFatB2 variants\n-WT = Seq ID No: 29\n-WT = Strain 77\n\nCalFatB2 M174L --&amp;gt; Large increase in C8 activity (2x)\n\nAlso see\n\nL103I, S184N, M174V/M174F/ (3-4x)\n\n- Wheree did this variant come from?","number":"8956834 B2","publisher-place":"United States","title":"ACYL-ACP THOESTERASE GENES AND USES THEREFOR","type":"patent"},"uris":["http://www.mendeley.com/documents/?uuid=3a4dda0a-46cf-4014-ac44-a0ca9ddad8e7"]}],"mendeley":{"formattedCitation":"[13]","plainTextFormattedCitation":"[13]","previouslyFormattedCitation":"[13]"},"properties":{"noteIndex":0},"schema":"https://github.com/citation-style-language/schema/raw/master/csl-citation.json"}</w:instrText>
       </w:r>
       <w:r>
         <w:fldChar w:fldCharType="separate"/>
@@ -413,7 +517,7 @@
         <w:rPr>
           <w:noProof/>
         </w:rPr>
-        <w:t>[10]</w:t>
+        <w:t>[13]</w:t>
       </w:r>
       <w:r>
         <w:fldChar w:fldCharType="end"/>
@@ -422,6 +526,24 @@
         <w:t xml:space="preserve">, </w:t>
       </w:r>
       <w:r>
+        <w:fldChar w:fldCharType="begin" w:fldLock="1"/>
+      </w:r>
+      <w:r>
+        <w:instrText>ADDIN CSL_CITATION {"citationItems":[{"id":"ITEM-1","itemData":{"DOI":"10.1021/acssynbio.8b00215","ISSN":"21615063","PMID":"30064208","abstract":"Microbial metabolism is an attractive route for producing medium chain length fatty acids, e.g., octanoic acid, used in the oleochemical industry. One challenge to this strategy is the lack of enzymes that are both highly active in a microbial host and selective toward substrates with desired chain length. Of the many steps in fatty acid biosynthesis, the thioesterase is the most widely used enzyme for controlling chain length. Thioesterases hydrolyze the thioester bond between fatty acids and the acyl-carrier protein (ACP) or coenzyme A (CoA) cofactor. The functional role of thioesterases varies between organisms (i.e., bacteria vs plant) and therefore so do the substrate specificities. As a result, microbial biocatalysts that utilize a heterologous thioesterase either produce high titers of fatty acids with mixed chain lengths or low titers of products with a narrow chain length distribution. To search for highly active enzymes that selectively hydrolyze octanoyl-ACP, we developed a genetic selection based on the lipoic acid requirement of Escherichia coli. We used the selection to identify variants in a randomly mutagenized library of the C 8 -specific Cuphea palustris FatB1 thioesterase. After optimizing expression of the thioesterase, E. coli cultures produced 1.7 g/L of octanoic acid with &gt;90% specificity from a single chromosomal copy of this thioesterase. In vitro studies confirmed the mutant thioesterase possessed a 15-fold increase in k cat compared to its native sequence. The high level of specific activity allowed for low levels of expression while maintaining fatty acid titer. The low expression requirement will allow metabolic engineers to use more cellular resources to address other limitations in the pathway and maximize overall productivity.","author":[{"dropping-particle":"","family":"Hernández Lozada","given":"Néstor J.","non-dropping-particle":"","parse-names":false,"suffix":""},{"dropping-particle":"","family":"Lai","given":"Rung Yi","non-dropping-particle":"","parse-names":false,"suffix":""},{"dropping-particle":"","family":"Simmons","given":"Trevor R.","non-dropping-particle":"","parse-names":false,"suffix":""},{"dropping-particle":"","family":"Thomas","given":"Kelsey A.","non-dropping-particle":"","parse-names":false,"suffix":""},{"dropping-particle":"","family":"Chowdhury","given":"Ratul","non-dropping-particle":"","parse-names":false,"suffix":""},{"dropping-particle":"","family":"Maranas","given":"Costas D.","non-dropping-particle":"","parse-names":false,"suffix":""},{"dropping-particle":"","family":"Pfleger","given":"Brian F.","non-dropping-particle":"","parse-names":false,"suffix":""}],"container-title":"ACS Synthetic Biology","id":"ITEM-1","issue":"9","issued":{"date-parts":[["2018"]]},"page":"2205-2215","title":"Highly Active C 8 -Acyl-ACP Thioesterase Variant Isolated by a Synthetic Selection Strategy","type":"article-journal","volume":"7"},"uris":["http://www.mendeley.com/documents/?uuid=d22cffe7-4c32-4871-8b11-3eea5d17d56c"]}],"mendeley":{"formattedCitation":"[4]","plainTextFormattedCitation":"[4]","previouslyFormattedCitation":"[4]"},"properties":{"noteIndex":0},"schema":"https://github.com/citation-style-language/schema/raw/master/csl-citation.json"}</w:instrText>
+      </w:r>
+      <w:r>
+        <w:fldChar w:fldCharType="separate"/>
+      </w:r>
+      <w:r>
+        <w:rPr>
+          <w:noProof/>
+        </w:rPr>
+        <w:t>[4]</w:t>
+      </w:r>
+      <w:r>
+        <w:fldChar w:fldCharType="end"/>
+      </w:r>
+      <w:r>
         <w:t xml:space="preserve">. </w:t>
       </w:r>
       <w:r>
@@ -440,8 +562,13 @@
         <w:t xml:space="preserve"> in</w:t>
       </w:r>
       <w:r>
-        <w:t xml:space="preserve"> identifying the features which dictate specificity in acyl-ACP thioesterases</w:t>
-      </w:r>
+        <w:t xml:space="preserve"> identifying the features which dictate specificity in acyl-ACP </w:t>
+      </w:r>
+      <w:proofErr w:type="spellStart"/>
+      <w:r>
+        <w:t>thioesterases</w:t>
+      </w:r>
+      <w:proofErr w:type="spellEnd"/>
       <w:r>
         <w:t xml:space="preserve"> among plants</w:t>
       </w:r>
@@ -452,7 +579,7 @@
         <w:fldChar w:fldCharType="begin" w:fldLock="1"/>
       </w:r>
       <w:r>
-        <w:instrText>ADDIN CSL_CITATION {"citationItems":[{"id":"ITEM-1","itemData":{"DOI":"10.1038/s41467-018-03310-z","ISSN":"2041-1723","author":[{"dropping-particle":"","family":"Jing","given":"Fuyuan","non-dropping-particle":"","parse-names":false,"suffix":""},{"dropping-particle":"","family":"Zhao","given":"Le","non-dropping-particle":"","parse-names":false,"suffix":""},{"dropping-particle":"","family":"Yandeau-Nelson","given":"Marna D.","non-dropping-particle":"","parse-names":false,"suffix":""},{"dropping-particle":"","family":"Nikolau","given":"Basil J.","non-dropping-particle":"","parse-names":false,"suffix":""}],"container-title":"Nature Communications","id":"ITEM-1","issue":"1","issued":{"date-parts":[["2018"]]},"note":"Things to think about after reading:\n\nSee if mutations/sequence hot spots here intersect with mutations from my own alignment analysis - some seem to be a priority\n\nLook into identifying the positive patch on BTE for the ACP landing site\n\nStatistical DOE may be best? Look into Rathman notes?\n\nAlso generalized that most mutations made were nonpolar and bulky\n\nSee abstract for discrimination bt residues which affect specificity and those that affect activity","page":"860","publisher":"Springer US","title":"Two distinct domains contribute to the substrate acyl chain length selectivity of plant acyl-ACP thioesterase","type":"article-journal","volume":"9"},"uris":["http://www.mendeley.com/documents/?uuid=abbdc59e-c0db-4c00-bb36-35b59a67ccd8"]}],"mendeley":{"formattedCitation":"[11]","plainTextFormattedCitation":"[11]","previouslyFormattedCitation":"[10]"},"properties":{"noteIndex":0},"schema":"https://github.com/citation-style-language/schema/raw/master/csl-citation.json"}</w:instrText>
+        <w:instrText>ADDIN CSL_CITATION {"citationItems":[{"id":"ITEM-1","itemData":{"DOI":"10.1038/s41467-018-03310-z","ISSN":"2041-1723","author":[{"dropping-particle":"","family":"Jing","given":"Fuyuan","non-dropping-particle":"","parse-names":false,"suffix":""},{"dropping-particle":"","family":"Zhao","given":"Le","non-dropping-particle":"","parse-names":false,"suffix":""},{"dropping-particle":"","family":"Yandeau-Nelson","given":"Marna D.","non-dropping-particle":"","parse-names":false,"suffix":""},{"dropping-particle":"","family":"Nikolau","given":"Basil J.","non-dropping-particle":"","parse-names":false,"suffix":""}],"container-title":"Nature Communications","id":"ITEM-1","issue":"1","issued":{"date-parts":[["2018"]]},"note":"Things to think about after reading:\n\nSee if mutations/sequence hot spots here intersect with mutations from my own alignment analysis - some seem to be a priority\n\nLook into identifying the positive patch on BTE for the ACP landing site\n\nStatistical DOE may be best? Look into Rathman notes?\n\nAlso generalized that most mutations made were nonpolar and bulky\n\nSee abstract for discrimination bt residues which affect specificity and those that affect activity","page":"860","publisher":"Springer US","title":"Two distinct domains contribute to the substrate acyl chain length selectivity of plant acyl-ACP thioesterase","type":"article-journal","volume":"9"},"uris":["http://www.mendeley.com/documents/?uuid=abbdc59e-c0db-4c00-bb36-35b59a67ccd8"]}],"mendeley":{"formattedCitation":"[14]","plainTextFormattedCitation":"[14]","previouslyFormattedCitation":"[14]"},"properties":{"noteIndex":0},"schema":"https://github.com/citation-style-language/schema/raw/master/csl-citation.json"}</w:instrText>
       </w:r>
       <w:r>
         <w:fldChar w:fldCharType="separate"/>
@@ -461,7 +588,7 @@
         <w:rPr>
           <w:noProof/>
         </w:rPr>
-        <w:t>[11]</w:t>
+        <w:t>[14]</w:t>
       </w:r>
       <w:r>
         <w:fldChar w:fldCharType="end"/>
@@ -494,7 +621,7 @@
         <w:fldChar w:fldCharType="begin" w:fldLock="1"/>
       </w:r>
       <w:r>
-        <w:instrText>ADDIN CSL_CITATION {"citationItems":[{"id":"ITEM-1","itemData":{"author":[{"dropping-particle":"","family":"Politz","given":"Mark","non-dropping-particle":"","parse-names":false,"suffix":""},{"dropping-particle":"","family":"Lennen","given":"Rebecca","non-dropping-particle":"","parse-names":false,"suffix":""},{"dropping-particle":"","family":"Pfleger","given":"Brian","non-dropping-particle":"","parse-names":false,"suffix":""},{"dropping-particle":"","family":"Engineering","given":"Biological","non-dropping-particle":"","parse-names":false,"suffix":""}],"container-title":"Bio Protocols","id":"ITEM-1","issue":"21","issued":{"date-parts":[["2016"]]},"title":"Quantification of Bacterial Fatty Acids by Extraction and Methylation","type":"article-journal","volume":"3"},"uris":["http://www.mendeley.com/documents/?uuid=ad64cf5a-6e0a-4be6-ae32-47e5fbca9566"]}],"mendeley":{"formattedCitation":"[12]","plainTextFormattedCitation":"[12]","previouslyFormattedCitation":"[11]"},"properties":{"noteIndex":0},"schema":"https://github.com/citation-style-language/schema/raw/master/csl-citation.json"}</w:instrText>
+        <w:instrText>ADDIN CSL_CITATION {"citationItems":[{"id":"ITEM-1","itemData":{"author":[{"dropping-particle":"","family":"Politz","given":"Mark","non-dropping-particle":"","parse-names":false,"suffix":""},{"dropping-particle":"","family":"Lennen","given":"Rebecca","non-dropping-particle":"","parse-names":false,"suffix":""},{"dropping-particle":"","family":"Pfleger","given":"Brian","non-dropping-particle":"","parse-names":false,"suffix":""},{"dropping-particle":"","family":"Engineering","given":"Biological","non-dropping-particle":"","parse-names":false,"suffix":""}],"container-title":"Bio Protocols","id":"ITEM-1","issue":"21","issued":{"date-parts":[["2016"]]},"title":"Quantification of Bacterial Fatty Acids by Extraction and Methylation","type":"article-journal","volume":"3"},"uris":["http://www.mendeley.com/documents/?uuid=ad64cf5a-6e0a-4be6-ae32-47e5fbca9566"]}],"mendeley":{"formattedCitation":"[15]","plainTextFormattedCitation":"[15]","previouslyFormattedCitation":"[15]"},"properties":{"noteIndex":0},"schema":"https://github.com/citation-style-language/schema/raw/master/csl-citation.json"}</w:instrText>
       </w:r>
       <w:r>
         <w:fldChar w:fldCharType="separate"/>
@@ -503,7 +630,7 @@
         <w:rPr>
           <w:noProof/>
         </w:rPr>
-        <w:t>[12]</w:t>
+        <w:t>[15]</w:t>
       </w:r>
       <w:r>
         <w:fldChar w:fldCharType="end"/>
@@ -524,13 +651,234 @@
         <w:t>removing the necessity of expressing each homolog in a host to gain insight to its selectivity profile</w:t>
       </w:r>
       <w:r>
-        <w:t xml:space="preserve">. We hypothesized that </w:t>
-      </w:r>
-      <w:r>
-        <w:t>bioprospecting for novel, uncharacterized, medium-chain thioesterases could be facilitated by using machine learning to predict substrate specificity from gene sequence.</w:t>
-      </w:r>
-      <w:r>
-        <w:t xml:space="preserve"> Our goal was to apply the machine learning algorithm to identify a 10-carbon specific acyl-ACP thioesterase among a set of uncharacterized thioesterases from select plants known to have predominantly decanoyl chains in their seed oils, thus testing the aforementioned hypothesis while simultaneously supporting the endeavor of the synthetic biology community to </w:t>
+        <w:t xml:space="preserve">. </w:t>
+      </w:r>
+      <w:r>
+        <w:t xml:space="preserve">Jing </w:t>
+      </w:r>
+      <w:r>
+        <w:rPr>
+          <w:i/>
+          <w:iCs/>
+        </w:rPr>
+        <w:t>et al.</w:t>
+      </w:r>
+      <w:r>
+        <w:t xml:space="preserve"> showed that phylogenetic and sequence identity analysis </w:t>
+      </w:r>
+      <w:r>
+        <w:t xml:space="preserve">alone were not sufficient to </w:t>
+      </w:r>
+      <w:r>
+        <w:t>distinguish</w:t>
+      </w:r>
+      <w:r>
+        <w:t xml:space="preserve"> </w:t>
+      </w:r>
+      <w:r>
+        <w:t xml:space="preserve">plant </w:t>
+      </w:r>
+      <w:proofErr w:type="spellStart"/>
+      <w:r>
+        <w:t>thioesterases</w:t>
+      </w:r>
+      <w:proofErr w:type="spellEnd"/>
+      <w:r>
+        <w:t xml:space="preserve"> substrate specificity </w:t>
+      </w:r>
+      <w:r>
+        <w:fldChar w:fldCharType="begin" w:fldLock="1"/>
+      </w:r>
+      <w:r>
+        <w:instrText>ADDIN CSL_CITATION {"citationItems":[{"id":"ITEM-1","itemData":{"author":[{"dropping-particle":"","family":"Jing","given":"Fuyuan","non-dropping-particle":"","parse-names":false,"suffix":""},{"dropping-particle":"","family":"Cantu","given":"David C","non-dropping-particle":"","parse-names":false,"suffix":""},{"dropping-particle":"","family":"Tvaruzkova","given":"Jarmila","non-dropping-particle":"","parse-names":false,"suffix":""},{"dropping-particle":"","family":"Chipman","given":"Jay P","non-dropping-particle":"","parse-names":false,"suffix":""},{"dropping-particle":"","family":"Nikolau","given":"Basil J","non-dropping-particle":"","parse-names":false,"suffix":""},{"dropping-particle":"","family":"Yandeau-nelson","given":"Marna D","non-dropping-particle":"","parse-names":false,"suffix":""},{"dropping-particle":"","family":"Reilly","given":"Peter J","non-dropping-particle":"","parse-names":false,"suffix":""}],"id":"ITEM-1","issued":{"date-parts":[["2011"]]},"page":"1-16","title":"Phylogenetic and experimental characterization of an acyl-ACP thioesterase family reveals significant diversity in enzymatic specificity and activity","type":"article-journal"},"uris":["http://www.mendeley.com/documents/?uuid=0eedc5b7-dd66-49f7-86a6-17f4b5892a69"]}],"mendeley":{"formattedCitation":"[8]","plainTextFormattedCitation":"[8]","previouslyFormattedCitation":"[8]"},"properties":{"noteIndex":0},"schema":"https://github.com/citation-style-language/schema/raw/master/csl-citation.json"}</w:instrText>
+      </w:r>
+      <w:r>
+        <w:fldChar w:fldCharType="separate"/>
+      </w:r>
+      <w:r>
+        <w:rPr>
+          <w:noProof/>
+        </w:rPr>
+        <w:t>[8]</w:t>
+      </w:r>
+      <w:r>
+        <w:fldChar w:fldCharType="end"/>
+      </w:r>
+      <w:r>
+        <w:t xml:space="preserve">. </w:t>
+      </w:r>
+    </w:p>
+    <w:p/>
+    <w:p>
+      <w:r>
+        <w:t xml:space="preserve">Machine </w:t>
+      </w:r>
+      <w:r>
+        <w:t>l</w:t>
+      </w:r>
+      <w:r>
+        <w:t xml:space="preserve">earning </w:t>
+      </w:r>
+      <w:r>
+        <w:t xml:space="preserve">(ML) </w:t>
+      </w:r>
+      <w:r>
+        <w:t xml:space="preserve">has been </w:t>
+      </w:r>
+      <w:r>
+        <w:t xml:space="preserve">demonstrated to effectively </w:t>
+      </w:r>
+      <w:r>
+        <w:t>classify proteins into different functional c</w:t>
+      </w:r>
+      <w:r>
+        <w:t>lasses</w:t>
+      </w:r>
+      <w:r>
+        <w:t xml:space="preserve"> based on their primary sequence</w:t>
+      </w:r>
+      <w:r>
+        <w:t xml:space="preserve"> </w:t>
+      </w:r>
+      <w:commentRangeStart w:id="1"/>
+      <w:r>
+        <w:t>information</w:t>
+      </w:r>
+      <w:commentRangeEnd w:id="1"/>
+      <w:r>
+        <w:rPr>
+          <w:rStyle w:val="CommentReference"/>
+        </w:rPr>
+        <w:commentReference w:id="1"/>
+      </w:r>
+      <w:r>
+        <w:t xml:space="preserve">. While some of these approaches have also incorporated structural information, ML algorithms have successfully identified pertinent sequence information to distinguish between highly similar proteins: guanylyl and adenylyl </w:t>
+      </w:r>
+      <w:proofErr w:type="spellStart"/>
+      <w:r>
+        <w:t>cylases</w:t>
+      </w:r>
+      <w:proofErr w:type="spellEnd"/>
+      <w:r>
+        <w:t xml:space="preserve">, lactate and malate dehydrogenases, </w:t>
+      </w:r>
+      <w:proofErr w:type="spellStart"/>
+      <w:r>
+        <w:t>trypsins</w:t>
+      </w:r>
+      <w:proofErr w:type="spellEnd"/>
+      <w:r>
+        <w:t xml:space="preserve"> and </w:t>
+      </w:r>
+      <w:proofErr w:type="spellStart"/>
+      <w:r>
+        <w:t>chymotrypsins</w:t>
+      </w:r>
+      <w:proofErr w:type="spellEnd"/>
+      <w:r>
+        <w:t xml:space="preserve"> </w:t>
+      </w:r>
+      <w:r>
+        <w:fldChar w:fldCharType="begin" w:fldLock="1"/>
+      </w:r>
+      <w:r>
+        <w:instrText>ADDIN CSL_CITATION {"citationItems":[{"id":"ITEM-1","itemData":{"DOI":"10.1016/j.jmb.2005.08.008","ISSN":"00222836","abstract":"The binding between an enzyme and its substrate is highly specific, despite the fact that many different enzymes show significant sequence and structure similarity. There must be, then, substrate specificity-determining residues that enable different enzymes to recognize their unique substrates. We reason that a coordinated, not independent, action of both conserved and non-conserved residues determine enzymatic activity and specificity. Here, we present a surface patch ranking (SPR) method for in silico discovery of substrate specificity-determining residue clusters by exploring both sequence conservation and correlated mutations. As case studies we apply SPR to several highly homologous enzymatic protein pairs, such as guanylyl versus adenylyl cyclases, lactate versus malate dehydrogenases, and trypsin versus chymotrypsin. Without using experimental data, we predict several single and multi-residue clusters that are consistent with previous mutagenesis experimental results. Most single-residue clusters are directly involved in enzyme-substrate interactions, whereas multi-residue clusters are vital for domain-domain and regulator-enzyme interactions, indicating their complementary role in specificity determination. These results demonstrate that SPR may help the selection of target residues for mutagenesis experiments and, thus, focus rational drug design, protein engineering, and functional annotation to the relevant regions of a protein.","author":[{"dropping-particle":"","family":"Yu","given":"Gong Xin","non-dropping-particle":"","parse-names":false,"suffix":""},{"dropping-particle":"","family":"Park","given":"Byung Hoon","non-dropping-particle":"","parse-names":false,"suffix":""},{"dropping-particle":"","family":"Chandramohan","given":"Praveen","non-dropping-particle":"","parse-names":false,"suffix":""},{"dropping-particle":"","family":"Munavalli","given":"Rajesh","non-dropping-particle":"","parse-names":false,"suffix":""},{"dropping-particle":"","family":"Geist","given":"Al","non-dropping-particle":"","parse-names":false,"suffix":""},{"dropping-particle":"","family":"Samatova","given":"Nagiza F.","non-dropping-particle":"","parse-names":false,"suffix":""}],"container-title":"Journal of Molecular Biology","id":"ITEM-1","issue":"5","issued":{"date-parts":[["2005"]]},"note":"Inputs to this method:\nMSA of homologs\nClassification of homologs\nCrystal structure of 1 homolog\n\nOutput:\nIdentification of conserved and non conserved surface patches purported to influence specificity\n\nKey Assumption: Ignores buried residues\n\nMakes a nice case in the discussion for why phylogenetic trees are not fully descriptive of substrate specificity","page":"1105-1117","title":"In silico discovery of enzyme-substrate specificity-determining residue clusters","type":"article-journal","volume":"352"},"uris":["http://www.mendeley.com/documents/?uuid=e90b69bb-46e8-48d2-9f00-48b6da54c81d"]}],"mendeley":{"formattedCitation":"[16]","plainTextFormattedCitation":"[16]","previouslyFormattedCitation":"[16]"},"properties":{"noteIndex":0},"schema":"https://github.com/citation-style-language/schema/raw/master/csl-citation.json"}</w:instrText>
+      </w:r>
+      <w:r>
+        <w:fldChar w:fldCharType="separate"/>
+      </w:r>
+      <w:r>
+        <w:rPr>
+          <w:noProof/>
+        </w:rPr>
+        <w:t>[16]</w:t>
+      </w:r>
+      <w:r>
+        <w:fldChar w:fldCharType="end"/>
+      </w:r>
+      <w:r>
+        <w:t>.</w:t>
+      </w:r>
+    </w:p>
+    <w:p/>
+    <w:p>
+      <w:r>
+        <w:t xml:space="preserve">We hypothesized that </w:t>
+      </w:r>
+      <w:r>
+        <w:t xml:space="preserve">bioprospecting for novel, uncharacterized, </w:t>
+      </w:r>
+      <w:proofErr w:type="gramStart"/>
+      <w:r>
+        <w:t>medium-chain</w:t>
+      </w:r>
+      <w:proofErr w:type="gramEnd"/>
+      <w:r>
+        <w:t xml:space="preserve"> </w:t>
+      </w:r>
+      <w:proofErr w:type="spellStart"/>
+      <w:r>
+        <w:t>thioesterases</w:t>
+      </w:r>
+      <w:proofErr w:type="spellEnd"/>
+      <w:r>
+        <w:t xml:space="preserve"> could be facilitated by using machine learning to predict substrate specificity from gene sequence.</w:t>
+      </w:r>
+      <w:r>
+        <w:t xml:space="preserve"> </w:t>
+      </w:r>
+      <w:r>
+        <w:t>To test this hypothesis, we</w:t>
+      </w:r>
+      <w:r>
+        <w:t xml:space="preserve"> </w:t>
+      </w:r>
+      <w:r>
+        <w:t xml:space="preserve">trained a SVM with 116 thioesterase sequences previously characterized in </w:t>
+      </w:r>
+      <w:r>
+        <w:rPr>
+          <w:i/>
+          <w:iCs/>
+        </w:rPr>
+        <w:t>E. coli</w:t>
+      </w:r>
+      <w:r>
+        <w:t>. We then used this model</w:t>
+      </w:r>
+      <w:r>
+        <w:t xml:space="preserve"> to identify a 10-carbon specific acyl-ACP thioesterase among a set of uncharacterized thioesterase</w:t>
+      </w:r>
+      <w:r>
+        <w:t xml:space="preserve"> enzymes</w:t>
+      </w:r>
+      <w:r>
+        <w:t xml:space="preserve"> from select plants known to </w:t>
+      </w:r>
+      <w:r>
+        <w:lastRenderedPageBreak/>
+        <w:t>have predominantly decanoyl chains in their seed oils</w:t>
+      </w:r>
+      <w:r>
+        <w:t>.</w:t>
+      </w:r>
+      <w:r>
+        <w:t xml:space="preserve"> </w:t>
+      </w:r>
+      <w:r>
+        <w:t>This study shows that small to medium</w:t>
+      </w:r>
+      <w:r>
+        <w:t>-sized</w:t>
+      </w:r>
+      <w:r>
+        <w:t xml:space="preserve"> datasets can be</w:t>
+      </w:r>
+      <w:r>
+        <w:t xml:space="preserve"> leveraged to guide bioprospecting efforts</w:t>
+      </w:r>
+      <w:r>
+        <w:t xml:space="preserve"> while simultaneously supporting the endeavor of the synthetic biology community to </w:t>
       </w:r>
       <w:r>
         <w:t>provide access to chemicals not easily obtained through conventional methods.</w:t>
@@ -542,7 +890,6 @@
         <w:rPr>
           <w:noProof/>
         </w:rPr>
-        <w:lastRenderedPageBreak/>
         <w:drawing>
           <wp:inline distT="0" distB="0" distL="0" distR="0" wp14:anchorId="3CF83684" wp14:editId="19503036">
             <wp:extent cx="5105400" cy="2886075"/>
@@ -559,7 +906,7 @@
                     <pic:cNvPicPr/>
                   </pic:nvPicPr>
                   <pic:blipFill>
-                    <a:blip r:embed="rId5"/>
+                    <a:blip r:embed="rId9"/>
                     <a:stretch>
                       <a:fillRect/>
                     </a:stretch>
@@ -601,8 +948,13 @@
       <w:r>
         <w:t xml:space="preserve">. By intercepting the growing acyl-ACP chains, the thioesterase </w:t>
       </w:r>
-      <w:r>
-        <w:t xml:space="preserve">hydolyzes the acyl chain from the ACP and redirects flux to the free fatty acid pool. These free fatty acids can be further derivatized </w:t>
+      <w:proofErr w:type="spellStart"/>
+      <w:r>
+        <w:t>hydolyzes</w:t>
+      </w:r>
+      <w:proofErr w:type="spellEnd"/>
+      <w:r>
+        <w:t xml:space="preserve"> the acyl chain from the ACP and redirects flux to the free fatty acid pool. These free fatty acids can be further derivatized </w:t>
       </w:r>
       <w:r>
         <w:rPr>
@@ -639,50 +991,1269 @@
     </w:p>
     <w:p/>
     <w:p>
-      <w:r>
-        <w:t>We have used three different feature representation techniques in our for</w:t>
-      </w:r>
-      <w:r>
-        <w:t>mulation which resulted in a diverse set of individual models required by the ensemble to capture various trends in our dataset. Each of the techniques is described as follows:</w:t>
+      <w:pPr>
+        <w:pStyle w:val="Heading3"/>
+      </w:pPr>
+      <w:r>
+        <w:t>Dataset Compilation</w:t>
+      </w:r>
+    </w:p>
+    <w:p>
+      <w:r>
+        <w:t>The</w:t>
+      </w:r>
+      <w:r>
+        <w:t xml:space="preserve"> training dataset </w:t>
+      </w:r>
+      <w:r>
+        <w:t>included</w:t>
+      </w:r>
+      <w:r>
+        <w:t xml:space="preserve"> primary sequence and accompanying </w:t>
+      </w:r>
+      <w:r>
+        <w:rPr>
+          <w:i/>
+          <w:iCs/>
+        </w:rPr>
+        <w:t>in vivo</w:t>
+      </w:r>
+      <w:r>
+        <w:t xml:space="preserve"> </w:t>
+      </w:r>
+      <w:r>
+        <w:rPr>
+          <w:i/>
+          <w:iCs/>
+        </w:rPr>
+        <w:t xml:space="preserve">E. coli </w:t>
+      </w:r>
+      <w:r>
+        <w:t xml:space="preserve">product distributions </w:t>
+      </w:r>
+      <w:r>
+        <w:t xml:space="preserve">for </w:t>
+      </w:r>
+      <w:commentRangeStart w:id="2"/>
+      <w:r>
+        <w:t xml:space="preserve">116 acyl-ACP </w:t>
+      </w:r>
+      <w:r>
+        <w:t xml:space="preserve">plant </w:t>
+      </w:r>
+      <w:r>
+        <w:t>TEs</w:t>
+      </w:r>
+      <w:r>
+        <w:t xml:space="preserve"> </w:t>
+      </w:r>
+      <w:commentRangeEnd w:id="2"/>
+      <w:r>
+        <w:rPr>
+          <w:rStyle w:val="CommentReference"/>
+        </w:rPr>
+        <w:commentReference w:id="2"/>
+      </w:r>
+      <w:r>
+        <w:t xml:space="preserve">previously reported in </w:t>
+      </w:r>
+      <w:commentRangeStart w:id="3"/>
+      <w:r>
+        <w:t>scientific and patent literature</w:t>
+      </w:r>
+      <w:commentRangeEnd w:id="3"/>
+      <w:r>
+        <w:rPr>
+          <w:rStyle w:val="CommentReference"/>
+        </w:rPr>
+        <w:commentReference w:id="3"/>
+      </w:r>
+      <w:r>
+        <w:t>.</w:t>
+      </w:r>
+      <w:r>
+        <w:t xml:space="preserve"> [Direct to supplementary table which is currently Thioesterase_Master_List.xlsx]. </w:t>
+      </w:r>
+      <w:r>
+        <w:rPr>
+          <w:i/>
+          <w:iCs/>
+        </w:rPr>
+        <w:t xml:space="preserve">E. coli </w:t>
+      </w:r>
+      <w:r>
+        <w:t>was chosen because it remains the most common and facile method for characterization of heterologous TEs</w:t>
+      </w:r>
+      <w:r>
+        <w:t xml:space="preserve">. The product distribution </w:t>
+      </w:r>
+      <w:r>
+        <w:t xml:space="preserve">data </w:t>
+      </w:r>
+      <w:r>
+        <w:t xml:space="preserve">was </w:t>
+      </w:r>
+      <w:r>
+        <w:t>subsequently</w:t>
+      </w:r>
+      <w:r>
+        <w:t xml:space="preserve"> used to classify each thioesterase </w:t>
+      </w:r>
+      <w:r>
+        <w:t>using discrete categories and a regression framework.</w:t>
+      </w:r>
+      <w:r>
+        <w:t xml:space="preserve"> For models which used discrete classification, the TE were grouped into one of three categories. T</w:t>
+      </w:r>
+      <w:r>
+        <w:t>he “medium-chain” category contained TE which resulted in distributions of at least 50% C</w:t>
+      </w:r>
+      <w:r>
+        <w:rPr>
+          <w:vertAlign w:val="subscript"/>
+        </w:rPr>
+        <w:t>8</w:t>
+      </w:r>
+      <w:r>
+        <w:t xml:space="preserve"> to C</w:t>
+      </w:r>
+      <w:r>
+        <w:rPr>
+          <w:vertAlign w:val="subscript"/>
+        </w:rPr>
+        <w:t>12</w:t>
+      </w:r>
+      <w:r>
+        <w:t xml:space="preserve"> free fatty acids. The “long-chain” category contained TE</w:t>
+      </w:r>
+      <w:r>
+        <w:t xml:space="preserve"> which produced 50% C</w:t>
+      </w:r>
+      <w:r>
+        <w:rPr>
+          <w:vertAlign w:val="subscript"/>
+        </w:rPr>
+        <w:t xml:space="preserve">14 </w:t>
+      </w:r>
+      <w:r>
+        <w:t>to C</w:t>
+      </w:r>
+      <w:r>
+        <w:rPr>
+          <w:vertAlign w:val="subscript"/>
+        </w:rPr>
+        <w:t>18</w:t>
+      </w:r>
+      <w:r>
+        <w:t xml:space="preserve"> free fatty acids and less than 10% </w:t>
+      </w:r>
+      <w:r>
+        <w:t>C</w:t>
+      </w:r>
+      <w:r>
+        <w:rPr>
+          <w:vertAlign w:val="subscript"/>
+        </w:rPr>
+        <w:t>8</w:t>
+      </w:r>
+      <w:r>
+        <w:t xml:space="preserve"> to C</w:t>
+      </w:r>
+      <w:r>
+        <w:rPr>
+          <w:vertAlign w:val="subscript"/>
+        </w:rPr>
+        <w:t>12</w:t>
+      </w:r>
+      <w:r>
+        <w:t xml:space="preserve"> free fatty acids</w:t>
+      </w:r>
+      <w:r>
+        <w:t xml:space="preserve">. Finally, the “mixed distribution” category contained TE which yielded distributions between 10% and 50% </w:t>
+      </w:r>
+      <w:r>
+        <w:t>C</w:t>
+      </w:r>
+      <w:r>
+        <w:rPr>
+          <w:vertAlign w:val="subscript"/>
+        </w:rPr>
+        <w:t>8</w:t>
+      </w:r>
+      <w:r>
+        <w:t xml:space="preserve"> to C</w:t>
+      </w:r>
+      <w:r>
+        <w:rPr>
+          <w:vertAlign w:val="subscript"/>
+        </w:rPr>
+        <w:t>12</w:t>
+      </w:r>
+      <w:r>
+        <w:t xml:space="preserve"> free fatty acids</w:t>
+      </w:r>
+      <w:r>
+        <w:t>.</w:t>
+      </w:r>
+      <w:r>
+        <w:t xml:space="preserve"> In the implementation of the linear regression classifier, each sequence was assigned a number which represented the fraction of the total free fatty acid distribution constituted of </w:t>
+      </w:r>
+      <w:r>
+        <w:t>C</w:t>
+      </w:r>
+      <w:r>
+        <w:rPr>
+          <w:vertAlign w:val="subscript"/>
+        </w:rPr>
+        <w:t>8</w:t>
+      </w:r>
+      <w:r>
+        <w:t xml:space="preserve"> to C</w:t>
+      </w:r>
+      <w:r>
+        <w:rPr>
+          <w:vertAlign w:val="subscript"/>
+        </w:rPr>
+        <w:t>12</w:t>
+      </w:r>
+      <w:r>
+        <w:t xml:space="preserve"> free fatty acids</w:t>
+      </w:r>
+      <w:r>
+        <w:t>.</w:t>
       </w:r>
     </w:p>
     <w:p/>
+    <w:p/>
+    <w:p/>
+    <w:p>
+      <w:r>
+        <w:lastRenderedPageBreak/>
+        <w:t>Feature Selection for ML Prediction of ACP Thioesterase Specificity</w:t>
+      </w:r>
+    </w:p>
+    <w:p/>
+    <w:p>
+      <w:r>
+        <w:t xml:space="preserve">A total of 43 residue positions were selected for feature encoding for ML prediction of acyl-ACP thioesterase specificity. These 43 residues were selected based on their importance in prior acyl-ACP thioesterase mutagenesis studies as well as from structural analysis of the </w:t>
+      </w:r>
+      <w:proofErr w:type="spellStart"/>
+      <w:r>
+        <w:t>UcFatB</w:t>
+      </w:r>
+      <w:proofErr w:type="spellEnd"/>
+      <w:r>
+        <w:t xml:space="preserve"> binding pocket </w:t>
+      </w:r>
+      <w:r>
+        <w:fldChar w:fldCharType="begin" w:fldLock="1"/>
+      </w:r>
+      <w:r>
+        <w:instrText>ADDIN CSL_CITATION {"citationItems":[{"id":"ITEM-1","itemData":{"DOI":"10.1021/acschembio.7b00641","ISSN":"15548937","author":[{"dropping-particle":"","family":"Feng","given":"Yanbin","non-dropping-particle":"","parse-names":false,"suffix":""},{"dropping-particle":"","family":"Wang","given":"Yayue","non-dropping-particle":"","parse-names":false,"suffix":""},{"dropping-particle":"","family":"Liu","given":"Jiao","non-dropping-particle":"","parse-names":false,"suffix":""},{"dropping-particle":"","family":"Liu","given":"Yinghui","non-dropping-particle":"","parse-names":false,"suffix":""},{"dropping-particle":"","family":"Cao","given":"Xupeng","non-dropping-particle":"","parse-names":false,"suffix":""},{"dropping-particle":"","family":"Xue","given":"Song","non-dropping-particle":"","parse-names":false,"suffix":""}],"container-title":"ACS Chemical Biology","id":"ITEM-1","issue":"11","issued":{"date-parts":[["2017"]]},"page":"2830-2836","title":"Structural Insight into Acyl-ACP Thioesterase toward Substrate Specificity Design","type":"article-journal","volume":"12"},"uris":["http://www.mendeley.com/documents/?uuid=13740740-0799-4f2a-84b2-bdbbd2a97304"]}],"mendeley":{"formattedCitation":"[17]","plainTextFormattedCitation":"[17]"},"properties":{"noteIndex":0},"schema":"https://github.com/citation-style-language/schema/raw/master/csl-citation.json"}</w:instrText>
+      </w:r>
+      <w:r>
+        <w:fldChar w:fldCharType="separate"/>
+      </w:r>
+      <w:r>
+        <w:rPr>
+          <w:noProof/>
+        </w:rPr>
+        <w:t>[17]</w:t>
+      </w:r>
+      <w:r>
+        <w:fldChar w:fldCharType="end"/>
+      </w:r>
+      <w:r>
+        <w:t xml:space="preserve">. Of these 43 positions, 15 were selected based on a previous study which successfully converted a long-chain acyl-ACP thioesterase from </w:t>
+      </w:r>
+      <w:r>
+        <w:rPr>
+          <w:i/>
+          <w:iCs/>
+        </w:rPr>
+        <w:t xml:space="preserve">Cuphea </w:t>
+      </w:r>
+      <w:proofErr w:type="spellStart"/>
+      <w:r>
+        <w:rPr>
+          <w:i/>
+          <w:iCs/>
+        </w:rPr>
+        <w:t>viscosissima</w:t>
+      </w:r>
+      <w:proofErr w:type="spellEnd"/>
+      <w:r>
+        <w:t xml:space="preserve"> to have short-chain preference by interchanging the residues which varied in a sequence alignment </w:t>
+      </w:r>
+      <w:r>
+        <w:fldChar w:fldCharType="begin" w:fldLock="1"/>
+      </w:r>
+      <w:r>
+        <w:instrText>ADDIN CSL_CITATION {"citationItems":[{"id":"ITEM-1","itemData":{"DOI":"10.1038/s41467-018-03310-z","ISSN":"2041-1723","author":[{"dropping-particle":"","family":"Jing","given":"Fuyuan","non-dropping-particle":"","parse-names":false,"suffix":""},{"dropping-particle":"","family":"Zhao","given":"Le","non-dropping-particle":"","parse-names":false,"suffix":""},{"dropping-particle":"","family":"Yandeau-Nelson","given":"Marna D.","non-dropping-particle":"","parse-names":false,"suffix":""},{"dropping-particle":"","family":"Nikolau","given":"Basil J.","non-dropping-particle":"","parse-names":false,"suffix":""}],"container-title":"Nature Communications","id":"ITEM-1","issue":"1","issued":{"date-parts":[["2018"]]},"note":"Things to think about after reading:\n\nSee if mutations/sequence hot spots here intersect with mutations from my own alignment analysis - some seem to be a priority\n\nLook into identifying the positive patch on BTE for the ACP landing site\n\nStatistical DOE may be best? Look into Rathman notes?\n\nAlso generalized that most mutations made were nonpolar and bulky\n\nSee abstract for discrimination bt residues which affect specificity and those that affect activity","page":"860","publisher":"Springer US","title":"Two distinct domains contribute to the substrate acyl chain length selectivity of plant acyl-ACP thioesterase","type":"article-journal","volume":"9"},"uris":["http://www.mendeley.com/documents/?uuid=abbdc59e-c0db-4c00-bb36-35b59a67ccd8"]}],"mendeley":{"formattedCitation":"[14]","plainTextFormattedCitation":"[14]","previouslyFormattedCitation":"[2]"},"properties":{"noteIndex":0},"schema":"https://github.com/citation-style-language/schema/raw/master/csl-citation.json"}</w:instrText>
+      </w:r>
+      <w:r>
+        <w:fldChar w:fldCharType="separate"/>
+      </w:r>
+      <w:r>
+        <w:rPr>
+          <w:noProof/>
+        </w:rPr>
+        <w:t>[14]</w:t>
+      </w:r>
+      <w:r>
+        <w:fldChar w:fldCharType="end"/>
+      </w:r>
+      <w:r>
+        <w:t xml:space="preserve">. An additional 3 positions were selected based on an early mutagenesis study of the acyl-ACP thioesterase from </w:t>
+      </w:r>
+      <w:r>
+        <w:rPr>
+          <w:i/>
+          <w:iCs/>
+        </w:rPr>
+        <w:t>Umbellularia californica</w:t>
+      </w:r>
+      <w:r>
+        <w:t xml:space="preserve">, which converted the predominantly C12-specific thioesterase to a predominantly C14-specific thioesterase using sequence analysis of the homolog from </w:t>
+      </w:r>
+      <w:r>
+        <w:rPr>
+          <w:i/>
+          <w:iCs/>
+        </w:rPr>
+        <w:t xml:space="preserve">Cinnamomum </w:t>
+      </w:r>
+      <w:proofErr w:type="spellStart"/>
+      <w:r>
+        <w:rPr>
+          <w:i/>
+          <w:iCs/>
+        </w:rPr>
+        <w:t>camphora</w:t>
+      </w:r>
+      <w:proofErr w:type="spellEnd"/>
+      <w:r>
+        <w:rPr>
+          <w:i/>
+          <w:iCs/>
+        </w:rPr>
+        <w:t xml:space="preserve"> </w:t>
+      </w:r>
+      <w:r>
+        <w:t xml:space="preserve">to guide the design </w:t>
+      </w:r>
+      <w:r>
+        <w:fldChar w:fldCharType="begin" w:fldLock="1"/>
+      </w:r>
+      <w:r>
+        <w:instrText>ADDIN CSL_CITATION {"citationItems":[{"id":"ITEM-1","itemData":{"author":[{"dropping-particle":"","family":"Yuan","given":"Ling","non-dropping-particle":"","parse-names":false,"suffix":""},{"dropping-particle":"","family":"Voelker","given":"Toni A","non-dropping-particle":"","parse-names":false,"suffix":""},{"dropping-particle":"","family":"Hawkins","given":"Deborah J","non-dropping-particle":"","parse-names":false,"suffix":""}],"container-title":"PNAS","id":"ITEM-1","issue":"November","issued":{"date-parts":[["1995"]]},"note":"Claims C terminus drives specificity?","page":"10639-10643","title":"Modification of the substrate specificity of an acyl-acyl carrier protein thioesterase by protein engineering","type":"article-journal","volume":"92"},"uris":["http://www.mendeley.com/documents/?uuid=0ef91736-b4bc-4cff-8bb6-056a0461f0cd"]}],"mendeley":{"formattedCitation":"[7]","plainTextFormattedCitation":"[7]","previouslyFormattedCitation":"[3]"},"properties":{"noteIndex":0},"schema":"https://github.com/citation-style-language/schema/raw/master/csl-citation.json"}</w:instrText>
+      </w:r>
+      <w:r>
+        <w:fldChar w:fldCharType="separate"/>
+      </w:r>
+      <w:r>
+        <w:rPr>
+          <w:noProof/>
+        </w:rPr>
+        <w:t>[7]</w:t>
+      </w:r>
+      <w:r>
+        <w:fldChar w:fldCharType="end"/>
+      </w:r>
+      <w:r>
+        <w:t xml:space="preserve">. Inspection of the </w:t>
+      </w:r>
+      <w:r>
+        <w:rPr>
+          <w:i/>
+          <w:iCs/>
+        </w:rPr>
+        <w:t>Umbellularia californica</w:t>
+      </w:r>
+      <w:r>
+        <w:t xml:space="preserve"> structure, namely residues within the </w:t>
+      </w:r>
+      <w:r>
+        <w:rPr>
+          <w:i/>
+          <w:iCs/>
+        </w:rPr>
+        <w:t>α1</w:t>
+      </w:r>
+      <w:r>
+        <w:t xml:space="preserve"> helix and the </w:t>
+      </w:r>
+      <w:r>
+        <w:rPr>
+          <w:i/>
+          <w:iCs/>
+        </w:rPr>
+        <w:t>β2</w:t>
+      </w:r>
+      <w:r>
+        <w:t xml:space="preserve">, </w:t>
+      </w:r>
+      <w:r>
+        <w:rPr>
+          <w:i/>
+          <w:iCs/>
+        </w:rPr>
+        <w:t>β4</w:t>
+      </w:r>
+      <w:r>
+        <w:t xml:space="preserve">, and </w:t>
+      </w:r>
+      <w:r>
+        <w:rPr>
+          <w:i/>
+          <w:iCs/>
+        </w:rPr>
+        <w:t>β5</w:t>
+      </w:r>
+      <w:r>
+        <w:t xml:space="preserve"> helices, led to the identification of 5 additional positions </w:t>
+      </w:r>
+      <w:r>
+        <w:fldChar w:fldCharType="begin" w:fldLock="1"/>
+      </w:r>
+      <w:r>
+        <w:instrText>ADDIN CSL_CITATION {"citationItems":[{"id":"ITEM-1","itemData":{"DOI":"10.1021/acschembio.7b00641","ISSN":"15548937","author":[{"dropping-particle":"","family":"Feng","given":"Yanbin","non-dropping-particle":"","parse-names":false,"suffix":""},{"dropping-particle":"","family":"Wang","given":"Yayue","non-dropping-particle":"","parse-names":false,"suffix":""},{"dropping-particle":"","family":"Liu","given":"Jiao","non-dropping-particle":"","parse-names":false,"suffix":""},{"dropping-particle":"","family":"Liu","given":"Yinghui","non-dropping-particle":"","parse-names":false,"suffix":""},{"dropping-particle":"","family":"Cao","given":"Xupeng","non-dropping-particle":"","parse-names":false,"suffix":""},{"dropping-particle":"","family":"Xue","given":"Song","non-dropping-particle":"","parse-names":false,"suffix":""}],"container-title":"ACS Chemical Biology","id":"ITEM-1","issue":"11","issued":{"date-parts":[["2017"]]},"page":"2830-2836","title":"Structural Insight into Acyl-ACP Thioesterase toward Substrate Specificity Design","type":"article-journal","volume":"12"},"uris":["http://www.mendeley.com/documents/?uuid=13740740-0799-4f2a-84b2-bdbbd2a97304"]}],"mendeley":{"formattedCitation":"[17]","plainTextFormattedCitation":"[17]","previouslyFormattedCitation":"[1]"},"properties":{"noteIndex":0},"schema":"https://github.com/citation-style-language/schema/raw/master/csl-citation.json"}</w:instrText>
+      </w:r>
+      <w:r>
+        <w:fldChar w:fldCharType="separate"/>
+      </w:r>
+      <w:r>
+        <w:rPr>
+          <w:noProof/>
+        </w:rPr>
+        <w:t>[17]</w:t>
+      </w:r>
+      <w:r>
+        <w:fldChar w:fldCharType="end"/>
+      </w:r>
+      <w:r>
+        <w:t xml:space="preserve">. The remaining positions not encompassed within the criteria above were selected based on a sequence alignment among 6 </w:t>
+      </w:r>
+      <w:proofErr w:type="spellStart"/>
+      <w:r>
+        <w:t>thioesterases</w:t>
+      </w:r>
+      <w:proofErr w:type="spellEnd"/>
+      <w:r>
+        <w:t xml:space="preserve"> from 3 plant species. Each of the 3 plant species had a representative of a short-chain and a long-chain acyl-ACP thioesterase. The three species included were </w:t>
+      </w:r>
+      <w:r>
+        <w:rPr>
+          <w:i/>
+          <w:iCs/>
+        </w:rPr>
+        <w:t xml:space="preserve">Umbellularia californica </w:t>
+      </w:r>
+      <w:r>
+        <w:t xml:space="preserve">(accession numbers </w:t>
+      </w:r>
+      <w:r>
+        <w:t>Q41635.1</w:t>
+      </w:r>
+      <w:r>
+        <w:t xml:space="preserve"> and Q41634), </w:t>
+      </w:r>
+      <w:r>
+        <w:rPr>
+          <w:i/>
+          <w:iCs/>
+        </w:rPr>
+        <w:t xml:space="preserve">Cuphea palustris </w:t>
+      </w:r>
+      <w:r>
+        <w:t xml:space="preserve">(accession numbers </w:t>
+      </w:r>
+      <w:r>
+        <w:t>Q39554</w:t>
+      </w:r>
+      <w:r>
+        <w:t xml:space="preserve"> and </w:t>
+      </w:r>
+      <w:r>
+        <w:t>Q39555</w:t>
+      </w:r>
+      <w:r>
+        <w:t xml:space="preserve">), </w:t>
+      </w:r>
+      <w:r>
+        <w:rPr>
+          <w:i/>
+          <w:iCs/>
+        </w:rPr>
+        <w:t xml:space="preserve">Cuphea </w:t>
+      </w:r>
+      <w:proofErr w:type="spellStart"/>
+      <w:r>
+        <w:rPr>
+          <w:i/>
+          <w:iCs/>
+        </w:rPr>
+        <w:t>hookeriana</w:t>
+      </w:r>
+      <w:proofErr w:type="spellEnd"/>
+      <w:r>
+        <w:t xml:space="preserve"> (accession numbers </w:t>
+      </w:r>
+      <w:r>
+        <w:t>AAC49269.1</w:t>
+      </w:r>
+      <w:r>
+        <w:t xml:space="preserve"> and </w:t>
+      </w:r>
+      <w:r>
+        <w:t>AAC48990.1</w:t>
+      </w:r>
+      <w:r>
+        <w:t xml:space="preserve">), and </w:t>
+      </w:r>
+      <w:r>
+        <w:rPr>
+          <w:i/>
+          <w:iCs/>
+        </w:rPr>
+        <w:t xml:space="preserve">Cuphea </w:t>
+      </w:r>
+      <w:proofErr w:type="spellStart"/>
+      <w:r>
+        <w:rPr>
+          <w:i/>
+          <w:iCs/>
+        </w:rPr>
+        <w:t>viscosissima</w:t>
+      </w:r>
+      <w:proofErr w:type="spellEnd"/>
+      <w:r>
+        <w:rPr>
+          <w:i/>
+          <w:iCs/>
+        </w:rPr>
+        <w:t xml:space="preserve"> </w:t>
+      </w:r>
+      <w:r>
+        <w:t xml:space="preserve">(accession numbers </w:t>
+      </w:r>
+      <w:r>
+        <w:rPr>
+          <w:rFonts w:ascii="Calibri" w:eastAsia="Times New Roman" w:hAnsi="Calibri" w:cs="Calibri"/>
+          <w:color w:val="000000"/>
+        </w:rPr>
+        <w:t>AEM72522.1</w:t>
+      </w:r>
+      <w:r>
+        <w:rPr>
+          <w:rFonts w:ascii="Calibri" w:eastAsia="Times New Roman" w:hAnsi="Calibri" w:cs="Calibri"/>
+          <w:color w:val="000000"/>
+        </w:rPr>
+        <w:t xml:space="preserve"> and </w:t>
+      </w:r>
+      <w:r>
+        <w:rPr>
+          <w:rFonts w:ascii="Calibri" w:eastAsia="Times New Roman" w:hAnsi="Calibri" w:cs="Calibri"/>
+          <w:color w:val="000000"/>
+        </w:rPr>
+        <w:t>AEM72523.1</w:t>
+      </w:r>
+      <w:r>
+        <w:t>).</w:t>
+      </w:r>
+    </w:p>
+    <w:p/>
+    <w:p/>
+    <w:p/>
+    <w:p/>
+    <w:p/>
+    <w:p/>
+    <w:p/>
+    <w:p/>
+    <w:p/>
+    <w:p/>
     <w:p>
       <w:pPr>
-        <w:pStyle w:val="Heading2"/>
+        <w:widowControl w:val="0"/>
+        <w:autoSpaceDE w:val="0"/>
+        <w:autoSpaceDN w:val="0"/>
+        <w:adjustRightInd w:val="0"/>
+        <w:ind w:left="640" w:hanging="640"/>
+        <w:rPr>
+          <w:noProof/>
+        </w:rPr>
       </w:pPr>
       <w:r>
-        <w:t>k-mer motif builder</w:t>
-      </w:r>
-    </w:p>
-    <w:p/>
+        <w:fldChar w:fldCharType="begin" w:fldLock="1"/>
+      </w:r>
+      <w:r>
+        <w:instrText xml:space="preserve">ADDIN Mendeley Bibliography CSL_BIBLIOGRAPHY </w:instrText>
+      </w:r>
+      <w:r>
+        <w:fldChar w:fldCharType="separate"/>
+      </w:r>
+      <w:r>
+        <w:rPr>
+          <w:noProof/>
+        </w:rPr>
+        <w:t>[1]</w:t>
+      </w:r>
+      <w:r>
+        <w:rPr>
+          <w:noProof/>
+        </w:rPr>
+        <w:tab/>
+        <w:t xml:space="preserve">W. Rupilius and S. Ahmad, “Palm oil and palm kernel oil as raw materials for basic oleochemicals and biodiesel,” </w:t>
+      </w:r>
+      <w:r>
+        <w:rPr>
+          <w:i/>
+          <w:iCs/>
+          <w:noProof/>
+        </w:rPr>
+        <w:t>Eur. J. Lipid Sci. Technol.</w:t>
+      </w:r>
+      <w:r>
+        <w:rPr>
+          <w:noProof/>
+        </w:rPr>
+        <w:t>, vol. 109, no. 4, pp. 433–439, 2007.</w:t>
+      </w:r>
+    </w:p>
     <w:p>
       <w:pPr>
-        <w:pStyle w:val="Heading2"/>
+        <w:widowControl w:val="0"/>
+        <w:autoSpaceDE w:val="0"/>
+        <w:autoSpaceDN w:val="0"/>
+        <w:adjustRightInd w:val="0"/>
+        <w:ind w:left="640" w:hanging="640"/>
+        <w:rPr>
+          <w:noProof/>
+        </w:rPr>
       </w:pPr>
       <w:r>
-        <w:t>GAAC based k-mer motif builder</w:t>
-      </w:r>
-    </w:p>
-    <w:p/>
+        <w:rPr>
+          <w:noProof/>
+        </w:rPr>
+        <w:t>[2]</w:t>
+      </w:r>
+      <w:r>
+        <w:rPr>
+          <w:noProof/>
+        </w:rPr>
+        <w:tab/>
+        <w:t xml:space="preserve">D. S. Wilcove and L. Pin, “Addressing the threats to biodiversity from oil-palm agriculture,” </w:t>
+      </w:r>
+      <w:r>
+        <w:rPr>
+          <w:i/>
+          <w:iCs/>
+          <w:noProof/>
+        </w:rPr>
+        <w:t>Biodivers. Conserv.</w:t>
+      </w:r>
+      <w:r>
+        <w:rPr>
+          <w:noProof/>
+        </w:rPr>
+        <w:t>, vol. 19, no. 4, pp. 999–1007, 2010.</w:t>
+      </w:r>
+    </w:p>
     <w:p>
       <w:pPr>
-        <w:pStyle w:val="Heading2"/>
+        <w:widowControl w:val="0"/>
+        <w:autoSpaceDE w:val="0"/>
+        <w:autoSpaceDN w:val="0"/>
+        <w:adjustRightInd w:val="0"/>
+        <w:ind w:left="640" w:hanging="640"/>
+        <w:rPr>
+          <w:noProof/>
+        </w:rPr>
       </w:pPr>
       <w:r>
-        <w:t xml:space="preserve">Binding </w:t>
-      </w:r>
-      <w:r>
-        <w:t>p</w:t>
-      </w:r>
-      <w:r>
-        <w:t>ocket specific positional model</w:t>
-      </w:r>
-    </w:p>
-    <w:p/>
-    <w:p>
-      <w:r>
-        <w:t>Our base model creates a PCA based encoding of the feature space and then uses SVM to predict the enzyme classes.</w:t>
+        <w:rPr>
+          <w:noProof/>
+        </w:rPr>
+        <w:t>[3]</w:t>
+      </w:r>
+      <w:r>
+        <w:rPr>
+          <w:noProof/>
+        </w:rPr>
+        <w:tab/>
+        <w:t xml:space="preserve">K. Noweck and H. Ridder, “Fatty Alcohols - Industrial Production,” in </w:t>
+      </w:r>
+      <w:r>
+        <w:rPr>
+          <w:i/>
+          <w:iCs/>
+          <w:noProof/>
+        </w:rPr>
+        <w:t>Ullmann’s encyclopedia of industrial chemistry</w:t>
+      </w:r>
+      <w:r>
+        <w:rPr>
+          <w:noProof/>
+        </w:rPr>
+        <w:t>, 5th ed., Wiley-VCH, 1988, pp. 277–295.</w:t>
+      </w:r>
+    </w:p>
+    <w:p>
+      <w:pPr>
+        <w:widowControl w:val="0"/>
+        <w:autoSpaceDE w:val="0"/>
+        <w:autoSpaceDN w:val="0"/>
+        <w:adjustRightInd w:val="0"/>
+        <w:ind w:left="640" w:hanging="640"/>
+        <w:rPr>
+          <w:noProof/>
+        </w:rPr>
+      </w:pPr>
+      <w:r>
+        <w:rPr>
+          <w:noProof/>
+        </w:rPr>
+        <w:t>[4]</w:t>
+      </w:r>
+      <w:r>
+        <w:rPr>
+          <w:noProof/>
+        </w:rPr>
+        <w:tab/>
+        <w:t xml:space="preserve">N. J. Hernández Lozada </w:t>
+      </w:r>
+      <w:r>
+        <w:rPr>
+          <w:i/>
+          <w:iCs/>
+          <w:noProof/>
+        </w:rPr>
+        <w:t>et al.</w:t>
+      </w:r>
+      <w:r>
+        <w:rPr>
+          <w:noProof/>
+        </w:rPr>
+        <w:t xml:space="preserve">, “Highly Active C 8 -Acyl-ACP Thioesterase Variant Isolated by a Synthetic Selection Strategy,” </w:t>
+      </w:r>
+      <w:r>
+        <w:rPr>
+          <w:i/>
+          <w:iCs/>
+          <w:noProof/>
+        </w:rPr>
+        <w:t>ACS Synth. Biol.</w:t>
+      </w:r>
+      <w:r>
+        <w:rPr>
+          <w:noProof/>
+        </w:rPr>
+        <w:t>, vol. 7, no. 9, pp. 2205–2215, 2018.</w:t>
+      </w:r>
+    </w:p>
+    <w:p>
+      <w:pPr>
+        <w:widowControl w:val="0"/>
+        <w:autoSpaceDE w:val="0"/>
+        <w:autoSpaceDN w:val="0"/>
+        <w:adjustRightInd w:val="0"/>
+        <w:ind w:left="640" w:hanging="640"/>
+        <w:rPr>
+          <w:noProof/>
+        </w:rPr>
+      </w:pPr>
+      <w:r>
+        <w:rPr>
+          <w:noProof/>
+        </w:rPr>
+        <w:t>[5]</w:t>
+      </w:r>
+      <w:r>
+        <w:rPr>
+          <w:noProof/>
+        </w:rPr>
+        <w:tab/>
+        <w:t xml:space="preserve">N. J. Hernández Lozada, T. R. Simmons, K. Xu, M. A. Jindra, and B. F. Pfleger, “Production of 1-octanol in Escherichia coli by a high flux thioesterase route,” </w:t>
+      </w:r>
+      <w:r>
+        <w:rPr>
+          <w:i/>
+          <w:iCs/>
+          <w:noProof/>
+        </w:rPr>
+        <w:t>Metab. Eng.</w:t>
+      </w:r>
+      <w:r>
+        <w:rPr>
+          <w:noProof/>
+        </w:rPr>
+        <w:t>, vol. 61, no. April, pp. 352–359, 2020.</w:t>
+      </w:r>
+    </w:p>
+    <w:p>
+      <w:pPr>
+        <w:widowControl w:val="0"/>
+        <w:autoSpaceDE w:val="0"/>
+        <w:autoSpaceDN w:val="0"/>
+        <w:adjustRightInd w:val="0"/>
+        <w:ind w:left="640" w:hanging="640"/>
+        <w:rPr>
+          <w:noProof/>
+        </w:rPr>
+      </w:pPr>
+      <w:r>
+        <w:rPr>
+          <w:noProof/>
+        </w:rPr>
+        <w:t>[6]</w:t>
+      </w:r>
+      <w:r>
+        <w:rPr>
+          <w:noProof/>
+        </w:rPr>
+        <w:tab/>
+        <w:t xml:space="preserve">M. J. Grisewood </w:t>
+      </w:r>
+      <w:r>
+        <w:rPr>
+          <w:i/>
+          <w:iCs/>
+          <w:noProof/>
+        </w:rPr>
+        <w:t>et al.</w:t>
+      </w:r>
+      <w:r>
+        <w:rPr>
+          <w:noProof/>
+        </w:rPr>
+        <w:t>, “Computational Redesign of Acyl-ACP Thioesterase with Improved Selectivity toward Medium-Chain-Length Fatty Acids.”</w:t>
+      </w:r>
+    </w:p>
+    <w:p>
+      <w:pPr>
+        <w:widowControl w:val="0"/>
+        <w:autoSpaceDE w:val="0"/>
+        <w:autoSpaceDN w:val="0"/>
+        <w:adjustRightInd w:val="0"/>
+        <w:ind w:left="640" w:hanging="640"/>
+        <w:rPr>
+          <w:noProof/>
+        </w:rPr>
+      </w:pPr>
+      <w:r>
+        <w:rPr>
+          <w:noProof/>
+        </w:rPr>
+        <w:t>[7]</w:t>
+      </w:r>
+      <w:r>
+        <w:rPr>
+          <w:noProof/>
+        </w:rPr>
+        <w:tab/>
+        <w:t xml:space="preserve">L. Yuan, T. A. Voelker, and D. J. Hawkins, “Modification of the substrate specificity of </w:t>
+      </w:r>
+      <w:r>
+        <w:rPr>
+          <w:noProof/>
+        </w:rPr>
+        <w:lastRenderedPageBreak/>
+        <w:t xml:space="preserve">an acyl-acyl carrier protein thioesterase by protein engineering,” </w:t>
+      </w:r>
+      <w:r>
+        <w:rPr>
+          <w:i/>
+          <w:iCs/>
+          <w:noProof/>
+        </w:rPr>
+        <w:t>PNAS</w:t>
+      </w:r>
+      <w:r>
+        <w:rPr>
+          <w:noProof/>
+        </w:rPr>
+        <w:t>, vol. 92, no. November, pp. 10639–10643, 1995.</w:t>
+      </w:r>
+    </w:p>
+    <w:p>
+      <w:pPr>
+        <w:widowControl w:val="0"/>
+        <w:autoSpaceDE w:val="0"/>
+        <w:autoSpaceDN w:val="0"/>
+        <w:adjustRightInd w:val="0"/>
+        <w:ind w:left="640" w:hanging="640"/>
+        <w:rPr>
+          <w:noProof/>
+        </w:rPr>
+      </w:pPr>
+      <w:r>
+        <w:rPr>
+          <w:noProof/>
+        </w:rPr>
+        <w:t>[8]</w:t>
+      </w:r>
+      <w:r>
+        <w:rPr>
+          <w:noProof/>
+        </w:rPr>
+        <w:tab/>
+        <w:t xml:space="preserve">F. Jing </w:t>
+      </w:r>
+      <w:r>
+        <w:rPr>
+          <w:i/>
+          <w:iCs/>
+          <w:noProof/>
+        </w:rPr>
+        <w:t>et al.</w:t>
+      </w:r>
+      <w:r>
+        <w:rPr>
+          <w:noProof/>
+        </w:rPr>
+        <w:t>, “Phylogenetic and experimental characterization of an acyl-ACP thioesterase family reveals significant diversity in enzymatic specificity and activity,” pp. 1–16, 2011.</w:t>
+      </w:r>
+    </w:p>
+    <w:p>
+      <w:pPr>
+        <w:widowControl w:val="0"/>
+        <w:autoSpaceDE w:val="0"/>
+        <w:autoSpaceDN w:val="0"/>
+        <w:adjustRightInd w:val="0"/>
+        <w:ind w:left="640" w:hanging="640"/>
+        <w:rPr>
+          <w:noProof/>
+        </w:rPr>
+      </w:pPr>
+      <w:r>
+        <w:rPr>
+          <w:noProof/>
+        </w:rPr>
+        <w:t>[9]</w:t>
+      </w:r>
+      <w:r>
+        <w:rPr>
+          <w:noProof/>
+        </w:rPr>
+        <w:tab/>
+        <w:t xml:space="preserve">X. Deng, L. Chen, M. Hei, T. Liu, Y. Feng, and G. Y. Yang, “Structure-guided reshaping of the acyl binding pocket of ‘TesA thioesterase enhances octanoic acid production in E. coli,” </w:t>
+      </w:r>
+      <w:r>
+        <w:rPr>
+          <w:i/>
+          <w:iCs/>
+          <w:noProof/>
+        </w:rPr>
+        <w:t>Metab. Eng.</w:t>
+      </w:r>
+      <w:r>
+        <w:rPr>
+          <w:noProof/>
+        </w:rPr>
+        <w:t>, vol. 61, no. January, pp. 24–32, 2020.</w:t>
+      </w:r>
+    </w:p>
+    <w:p>
+      <w:pPr>
+        <w:widowControl w:val="0"/>
+        <w:autoSpaceDE w:val="0"/>
+        <w:autoSpaceDN w:val="0"/>
+        <w:adjustRightInd w:val="0"/>
+        <w:ind w:left="640" w:hanging="640"/>
+        <w:rPr>
+          <w:noProof/>
+        </w:rPr>
+      </w:pPr>
+      <w:r>
+        <w:rPr>
+          <w:noProof/>
+        </w:rPr>
+        <w:t>[10]</w:t>
+      </w:r>
+      <w:r>
+        <w:rPr>
+          <w:noProof/>
+        </w:rPr>
+        <w:tab/>
+        <w:t xml:space="preserve">T. A. Voelker and H. M. Davies, “Alteration of the Specificity and Regulation of Fatty Acid Synthesis of Escherichia coli by Expression of a Plant Medium- Chain Acyl-Acyl Carrier Protein Thioesterase,” </w:t>
+      </w:r>
+      <w:r>
+        <w:rPr>
+          <w:i/>
+          <w:iCs/>
+          <w:noProof/>
+        </w:rPr>
+        <w:t>J. Bacteriol.</w:t>
+      </w:r>
+      <w:r>
+        <w:rPr>
+          <w:noProof/>
+        </w:rPr>
+        <w:t>, vol. 176, no. 23, pp. 7320–7327, 1994.</w:t>
+      </w:r>
+    </w:p>
+    <w:p>
+      <w:pPr>
+        <w:widowControl w:val="0"/>
+        <w:autoSpaceDE w:val="0"/>
+        <w:autoSpaceDN w:val="0"/>
+        <w:adjustRightInd w:val="0"/>
+        <w:ind w:left="640" w:hanging="640"/>
+        <w:rPr>
+          <w:noProof/>
+        </w:rPr>
+      </w:pPr>
+      <w:r>
+        <w:rPr>
+          <w:noProof/>
+        </w:rPr>
+        <w:t>[11]</w:t>
+      </w:r>
+      <w:r>
+        <w:rPr>
+          <w:noProof/>
+        </w:rPr>
+        <w:tab/>
+        <w:t xml:space="preserve">Y. J. Choi and S. Y. Lee, “Microbial production of short-chain alkanes,” </w:t>
+      </w:r>
+      <w:r>
+        <w:rPr>
+          <w:i/>
+          <w:iCs/>
+          <w:noProof/>
+        </w:rPr>
+        <w:t>Nature</w:t>
+      </w:r>
+      <w:r>
+        <w:rPr>
+          <w:noProof/>
+        </w:rPr>
+        <w:t>, vol. 502, no. 7472, pp. 571–574, 2013.</w:t>
+      </w:r>
+    </w:p>
+    <w:p>
+      <w:pPr>
+        <w:widowControl w:val="0"/>
+        <w:autoSpaceDE w:val="0"/>
+        <w:autoSpaceDN w:val="0"/>
+        <w:adjustRightInd w:val="0"/>
+        <w:ind w:left="640" w:hanging="640"/>
+        <w:rPr>
+          <w:noProof/>
+        </w:rPr>
+      </w:pPr>
+      <w:r>
+        <w:rPr>
+          <w:noProof/>
+        </w:rPr>
+        <w:t>[12]</w:t>
+      </w:r>
+      <w:r>
+        <w:rPr>
+          <w:noProof/>
+        </w:rPr>
+        <w:tab/>
+        <w:t xml:space="preserve">S. Sarria, T. G. Bartholow, A. Verga, M. D. Burkart, and P. Peralta-Yahya, “Matching Protein Interfaces for Improved Medium-Chain Fatty Acid Production,” </w:t>
+      </w:r>
+      <w:r>
+        <w:rPr>
+          <w:i/>
+          <w:iCs/>
+          <w:noProof/>
+        </w:rPr>
+        <w:t>ACS Synth. Biol.</w:t>
+      </w:r>
+      <w:r>
+        <w:rPr>
+          <w:noProof/>
+        </w:rPr>
+        <w:t>, vol. 7, no. 5, pp. 1179–1187, 2018.</w:t>
+      </w:r>
+    </w:p>
+    <w:p>
+      <w:pPr>
+        <w:widowControl w:val="0"/>
+        <w:autoSpaceDE w:val="0"/>
+        <w:autoSpaceDN w:val="0"/>
+        <w:adjustRightInd w:val="0"/>
+        <w:ind w:left="640" w:hanging="640"/>
+        <w:rPr>
+          <w:noProof/>
+        </w:rPr>
+      </w:pPr>
+      <w:r>
+        <w:rPr>
+          <w:noProof/>
+        </w:rPr>
+        <w:t>[13]</w:t>
+      </w:r>
+      <w:r>
+        <w:rPr>
+          <w:noProof/>
+        </w:rPr>
+        <w:tab/>
+        <w:t>P. Gordon Roessler and G. Roy, “ACYL-ACP THOESTERASE GENES AND USES THEREFOR,” 8956834 B2, 2015.</w:t>
+      </w:r>
+    </w:p>
+    <w:p>
+      <w:pPr>
+        <w:widowControl w:val="0"/>
+        <w:autoSpaceDE w:val="0"/>
+        <w:autoSpaceDN w:val="0"/>
+        <w:adjustRightInd w:val="0"/>
+        <w:ind w:left="640" w:hanging="640"/>
+        <w:rPr>
+          <w:noProof/>
+        </w:rPr>
+      </w:pPr>
+      <w:r>
+        <w:rPr>
+          <w:noProof/>
+        </w:rPr>
+        <w:t>[14]</w:t>
+      </w:r>
+      <w:r>
+        <w:rPr>
+          <w:noProof/>
+        </w:rPr>
+        <w:tab/>
+        <w:t xml:space="preserve">F. Jing, L. Zhao, M. D. Yandeau-Nelson, and B. J. Nikolau, “Two distinct domains contribute to the substrate acyl chain length selectivity of plant acyl-ACP thioesterase,” </w:t>
+      </w:r>
+      <w:r>
+        <w:rPr>
+          <w:i/>
+          <w:iCs/>
+          <w:noProof/>
+        </w:rPr>
+        <w:t>Nat. Commun.</w:t>
+      </w:r>
+      <w:r>
+        <w:rPr>
+          <w:noProof/>
+        </w:rPr>
+        <w:t>, vol. 9, no. 1, p. 860, 2018.</w:t>
+      </w:r>
+    </w:p>
+    <w:p>
+      <w:pPr>
+        <w:widowControl w:val="0"/>
+        <w:autoSpaceDE w:val="0"/>
+        <w:autoSpaceDN w:val="0"/>
+        <w:adjustRightInd w:val="0"/>
+        <w:ind w:left="640" w:hanging="640"/>
+        <w:rPr>
+          <w:noProof/>
+        </w:rPr>
+      </w:pPr>
+      <w:r>
+        <w:rPr>
+          <w:noProof/>
+        </w:rPr>
+        <w:t>[15]</w:t>
+      </w:r>
+      <w:r>
+        <w:rPr>
+          <w:noProof/>
+        </w:rPr>
+        <w:tab/>
+        <w:t xml:space="preserve">M. Politz, R. Lennen, B. Pfleger, and B. Engineering, “Quantification of Bacterial Fatty Acids by Extraction and Methylation,” </w:t>
+      </w:r>
+      <w:r>
+        <w:rPr>
+          <w:i/>
+          <w:iCs/>
+          <w:noProof/>
+        </w:rPr>
+        <w:t>Bio Protoc.</w:t>
+      </w:r>
+      <w:r>
+        <w:rPr>
+          <w:noProof/>
+        </w:rPr>
+        <w:t>, vol. 3, no. 21, 2016.</w:t>
+      </w:r>
+    </w:p>
+    <w:p>
+      <w:pPr>
+        <w:widowControl w:val="0"/>
+        <w:autoSpaceDE w:val="0"/>
+        <w:autoSpaceDN w:val="0"/>
+        <w:adjustRightInd w:val="0"/>
+        <w:ind w:left="640" w:hanging="640"/>
+        <w:rPr>
+          <w:noProof/>
+        </w:rPr>
+      </w:pPr>
+      <w:r>
+        <w:rPr>
+          <w:noProof/>
+        </w:rPr>
+        <w:t>[16]</w:t>
+      </w:r>
+      <w:r>
+        <w:rPr>
+          <w:noProof/>
+        </w:rPr>
+        <w:tab/>
+        <w:t xml:space="preserve">G. X. Yu, B. H. Park, P. Chandramohan, R. Munavalli, A. Geist, and N. F. Samatova, “In silico discovery of enzyme-substrate specificity-determining residue clusters,” </w:t>
+      </w:r>
+      <w:r>
+        <w:rPr>
+          <w:i/>
+          <w:iCs/>
+          <w:noProof/>
+        </w:rPr>
+        <w:t>J. Mol. Biol.</w:t>
+      </w:r>
+      <w:r>
+        <w:rPr>
+          <w:noProof/>
+        </w:rPr>
+        <w:t>, vol. 352, no. 5, pp. 1105–1117, 2005.</w:t>
+      </w:r>
+    </w:p>
+    <w:p>
+      <w:pPr>
+        <w:widowControl w:val="0"/>
+        <w:autoSpaceDE w:val="0"/>
+        <w:autoSpaceDN w:val="0"/>
+        <w:adjustRightInd w:val="0"/>
+        <w:ind w:left="640" w:hanging="640"/>
+        <w:rPr>
+          <w:noProof/>
+        </w:rPr>
+      </w:pPr>
+      <w:r>
+        <w:rPr>
+          <w:noProof/>
+        </w:rPr>
+        <w:t>[17]</w:t>
+      </w:r>
+      <w:r>
+        <w:rPr>
+          <w:noProof/>
+        </w:rPr>
+        <w:tab/>
+        <w:t xml:space="preserve">Y. Feng, Y. Wang, J. Liu, Y. Liu, X. Cao, and S. Xue, “Structural Insight into Acyl-ACP Thioesterase toward Substrate Specificity Design,” </w:t>
+      </w:r>
+      <w:r>
+        <w:rPr>
+          <w:i/>
+          <w:iCs/>
+          <w:noProof/>
+        </w:rPr>
+        <w:t>ACS Chem. Biol.</w:t>
+      </w:r>
+      <w:r>
+        <w:rPr>
+          <w:noProof/>
+        </w:rPr>
+        <w:t>, vol. 12, no. 11, pp. 2830–2836, 2017.</w:t>
+      </w:r>
+    </w:p>
+    <w:p>
+      <w:r>
+        <w:fldChar w:fldCharType="end"/>
       </w:r>
     </w:p>
     <w:sectPr>
@@ -693,6 +2264,149 @@
     </w:sectPr>
   </w:body>
 </w:document>
+</file>
+
+<file path=word/comments.xml><?xml version="1.0" encoding="utf-8"?>
+<w:comments xmlns:wpc="http://schemas.microsoft.com/office/word/2010/wordprocessingCanvas" xmlns:cx="http://schemas.microsoft.com/office/drawing/2014/chartex" xmlns:cx1="http://schemas.microsoft.com/office/drawing/2015/9/8/chartex" xmlns:cx2="http://schemas.microsoft.com/office/drawing/2015/10/21/chartex" xmlns:cx3="http://schemas.microsoft.com/office/drawing/2016/5/9/chartex" xmlns:cx4="http://schemas.microsoft.com/office/drawing/2016/5/10/chartex" xmlns:cx5="http://schemas.microsoft.com/office/drawing/2016/5/11/chartex" xmlns:cx6="http://schemas.microsoft.com/office/drawing/2016/5/12/chartex" xmlns:cx7="http://schemas.microsoft.com/office/drawing/2016/5/13/chartex" xmlns:cx8="http://schemas.microsoft.com/office/drawing/2016/5/14/chartex" xmlns:mc="http://schemas.openxmlformats.org/markup-compatibility/2006" xmlns:aink="http://schemas.microsoft.com/office/drawing/2016/ink" xmlns:am3d="http://schemas.microsoft.com/office/drawing/2017/model3d" xmlns:o="urn:schemas-microsoft-com:office:office" xmlns:r="http://schemas.openxmlformats.org/officeDocument/2006/relationships" xmlns:m="http://schemas.openxmlformats.org/officeDocument/2006/math" xmlns:v="urn:schemas-microsoft-com:vml" xmlns:wp14="http://schemas.microsoft.com/office/word/2010/wordprocessingDrawing" xmlns:wp="http://schemas.openxmlformats.org/drawingml/2006/wordprocessingDrawing" xmlns:w10="urn:schemas-microsoft-com:office:word" xmlns:w="http://schemas.openxmlformats.org/wordprocessingml/2006/main" xmlns:w14="http://schemas.microsoft.com/office/word/2010/wordml" xmlns:w15="http://schemas.microsoft.com/office/word/2012/wordml" xmlns:w16cex="http://schemas.microsoft.com/office/word/2018/wordml/cex" xmlns:w16cid="http://schemas.microsoft.com/office/word/2016/wordml/cid" xmlns:w16="http://schemas.microsoft.com/office/word/2018/wordml" xmlns:w16se="http://schemas.microsoft.com/office/word/2015/wordml/symex" xmlns:wpg="http://schemas.microsoft.com/office/word/2010/wordprocessingGroup" xmlns:wpi="http://schemas.microsoft.com/office/word/2010/wordprocessingInk" xmlns:wne="http://schemas.microsoft.com/office/word/2006/wordml" xmlns:wps="http://schemas.microsoft.com/office/word/2010/wordprocessingShape" mc:Ignorable="w14 w15 w16se w16cid w16 w16cex wp14">
+  <w:comment w:id="0" w:author="Mike Jindra" w:date="2021-01-13T21:29:00Z" w:initials="MJ">
+    <w:p>
+      <w:pPr>
+        <w:pStyle w:val="CommentText"/>
+      </w:pPr>
+      <w:r>
+        <w:rPr>
+          <w:rStyle w:val="CommentReference"/>
+        </w:rPr>
+        <w:annotationRef/>
+      </w:r>
+      <w:proofErr w:type="gramStart"/>
+      <w:r>
+        <w:t>I’m</w:t>
+      </w:r>
+      <w:proofErr w:type="gramEnd"/>
+      <w:r>
+        <w:t xml:space="preserve"> wondering if we should include a table as a mini lit review and to better illustrate this point. </w:t>
+      </w:r>
+    </w:p>
+  </w:comment>
+  <w:comment w:id="1" w:author="Mike Jindra" w:date="2021-01-13T21:28:00Z" w:initials="MJ">
+    <w:p>
+      <w:r>
+        <w:rPr>
+          <w:rStyle w:val="CommentReference"/>
+        </w:rPr>
+        <w:annotationRef/>
+      </w:r>
+      <w:r>
+        <w:t xml:space="preserve">For Mike: </w:t>
+      </w:r>
+      <w:r>
+        <w:t xml:space="preserve">[Include other examples to make argument more compelling </w:t>
+      </w:r>
+      <w:proofErr w:type="spellStart"/>
+      <w:proofErr w:type="gramStart"/>
+      <w:r>
+        <w:t>ie</w:t>
+      </w:r>
+      <w:proofErr w:type="spellEnd"/>
+      <w:proofErr w:type="gramEnd"/>
+      <w:r>
+        <w:t xml:space="preserve"> show that sequence is not enough but ML can bridge this gap]</w:t>
+      </w:r>
+    </w:p>
+    <w:p>
+      <w:pPr>
+        <w:pStyle w:val="CommentText"/>
+      </w:pPr>
+    </w:p>
+  </w:comment>
+  <w:comment w:id="2" w:author="Mike Jindra" w:date="2021-01-13T21:25:00Z" w:initials="MJ">
+    <w:p>
+      <w:pPr>
+        <w:pStyle w:val="CommentText"/>
+      </w:pPr>
+      <w:r>
+        <w:rPr>
+          <w:rStyle w:val="CommentReference"/>
+        </w:rPr>
+        <w:annotationRef/>
+      </w:r>
+      <w:r>
+        <w:t xml:space="preserve">This number may change a bit as we go. The amount of 1’s, 2’s, and 3’s may also change but I can add that as we settle on our dataset. </w:t>
+      </w:r>
+    </w:p>
+  </w:comment>
+  <w:comment w:id="3" w:author="Banerjee, Deepro" w:date="2020-12-15T20:37:00Z" w:initials="BD">
+    <w:p>
+      <w:pPr>
+        <w:pStyle w:val="CommentText"/>
+      </w:pPr>
+      <w:r>
+        <w:rPr>
+          <w:rStyle w:val="CommentReference"/>
+        </w:rPr>
+        <w:annotationRef/>
+      </w:r>
+      <w:r>
+        <w:t xml:space="preserve">Talk more about those? How </w:t>
+      </w:r>
+      <w:proofErr w:type="gramStart"/>
+      <w:r>
+        <w:t>it was</w:t>
+      </w:r>
+      <w:proofErr w:type="gramEnd"/>
+      <w:r>
+        <w:t xml:space="preserve"> collected/selected? What kind of </w:t>
+      </w:r>
+      <w:proofErr w:type="spellStart"/>
+      <w:r>
+        <w:t>Thioesterases</w:t>
+      </w:r>
+      <w:proofErr w:type="spellEnd"/>
+      <w:r>
+        <w:t xml:space="preserve"> were obtained?</w:t>
+      </w:r>
+    </w:p>
+  </w:comment>
+</w:comments>
+</file>
+
+<file path=word/commentsExtended.xml><?xml version="1.0" encoding="utf-8"?>
+<w15:commentsEx xmlns:wpc="http://schemas.microsoft.com/office/word/2010/wordprocessingCanvas" xmlns:cx="http://schemas.microsoft.com/office/drawing/2014/chartex" xmlns:cx1="http://schemas.microsoft.com/office/drawing/2015/9/8/chartex" xmlns:cx2="http://schemas.microsoft.com/office/drawing/2015/10/21/chartex" xmlns:cx3="http://schemas.microsoft.com/office/drawing/2016/5/9/chartex" xmlns:cx4="http://schemas.microsoft.com/office/drawing/2016/5/10/chartex" xmlns:cx5="http://schemas.microsoft.com/office/drawing/2016/5/11/chartex" xmlns:cx6="http://schemas.microsoft.com/office/drawing/2016/5/12/chartex" xmlns:cx7="http://schemas.microsoft.com/office/drawing/2016/5/13/chartex" xmlns:cx8="http://schemas.microsoft.com/office/drawing/2016/5/14/chartex" xmlns:mc="http://schemas.openxmlformats.org/markup-compatibility/2006" xmlns:aink="http://schemas.microsoft.com/office/drawing/2016/ink" xmlns:am3d="http://schemas.microsoft.com/office/drawing/2017/model3d" xmlns:o="urn:schemas-microsoft-com:office:office" xmlns:r="http://schemas.openxmlformats.org/officeDocument/2006/relationships" xmlns:m="http://schemas.openxmlformats.org/officeDocument/2006/math" xmlns:v="urn:schemas-microsoft-com:vml" xmlns:wp14="http://schemas.microsoft.com/office/word/2010/wordprocessingDrawing" xmlns:wp="http://schemas.openxmlformats.org/drawingml/2006/wordprocessingDrawing" xmlns:w10="urn:schemas-microsoft-com:office:word" xmlns:w="http://schemas.openxmlformats.org/wordprocessingml/2006/main" xmlns:w14="http://schemas.microsoft.com/office/word/2010/wordml" xmlns:w15="http://schemas.microsoft.com/office/word/2012/wordml" xmlns:w16cex="http://schemas.microsoft.com/office/word/2018/wordml/cex" xmlns:w16cid="http://schemas.microsoft.com/office/word/2016/wordml/cid" xmlns:w16="http://schemas.microsoft.com/office/word/2018/wordml" xmlns:w16se="http://schemas.microsoft.com/office/word/2015/wordml/symex" xmlns:wpg="http://schemas.microsoft.com/office/word/2010/wordprocessingGroup" xmlns:wpi="http://schemas.microsoft.com/office/word/2010/wordprocessingInk" xmlns:wne="http://schemas.microsoft.com/office/word/2006/wordml" xmlns:wps="http://schemas.microsoft.com/office/word/2010/wordprocessingShape" mc:Ignorable="w14 w15 w16se w16cid w16 w16cex wp14">
+  <w15:commentEx w15:paraId="4DE49557" w15:done="0"/>
+  <w15:commentEx w15:paraId="62FFE711" w15:done="0"/>
+  <w15:commentEx w15:paraId="4579D2E8" w15:done="0"/>
+  <w15:commentEx w15:paraId="204A0542" w15:done="1"/>
+</w15:commentsEx>
+</file>
+
+<file path=word/commentsExtensible.xml><?xml version="1.0" encoding="utf-8"?>
+<w16cex:commentsExtensible xmlns:wpc="http://schemas.microsoft.com/office/word/2010/wordprocessingCanvas" xmlns:cx="http://schemas.microsoft.com/office/drawing/2014/chartex" xmlns:cx1="http://schemas.microsoft.com/office/drawing/2015/9/8/chartex" xmlns:cx2="http://schemas.microsoft.com/office/drawing/2015/10/21/chartex" xmlns:cx3="http://schemas.microsoft.com/office/drawing/2016/5/9/chartex" xmlns:cx4="http://schemas.microsoft.com/office/drawing/2016/5/10/chartex" xmlns:cx5="http://schemas.microsoft.com/office/drawing/2016/5/11/chartex" xmlns:cx6="http://schemas.microsoft.com/office/drawing/2016/5/12/chartex" xmlns:cx7="http://schemas.microsoft.com/office/drawing/2016/5/13/chartex" xmlns:cx8="http://schemas.microsoft.com/office/drawing/2016/5/14/chartex" xmlns:mc="http://schemas.openxmlformats.org/markup-compatibility/2006" xmlns:aink="http://schemas.microsoft.com/office/drawing/2016/ink" xmlns:am3d="http://schemas.microsoft.com/office/drawing/2017/model3d" xmlns:o="urn:schemas-microsoft-com:office:office" xmlns:r="http://schemas.openxmlformats.org/officeDocument/2006/relationships" xmlns:m="http://schemas.openxmlformats.org/officeDocument/2006/math" xmlns:v="urn:schemas-microsoft-com:vml" xmlns:wp14="http://schemas.microsoft.com/office/word/2010/wordprocessingDrawing" xmlns:wp="http://schemas.openxmlformats.org/drawingml/2006/wordprocessingDrawing" xmlns:w10="urn:schemas-microsoft-com:office:word" xmlns:w="http://schemas.openxmlformats.org/wordprocessingml/2006/main" xmlns:w14="http://schemas.microsoft.com/office/word/2010/wordml" xmlns:w15="http://schemas.microsoft.com/office/word/2012/wordml" xmlns:w16cex="http://schemas.microsoft.com/office/word/2018/wordml/cex" xmlns:w16cid="http://schemas.microsoft.com/office/word/2016/wordml/cid" xmlns:w16="http://schemas.microsoft.com/office/word/2018/wordml" xmlns:w16se="http://schemas.microsoft.com/office/word/2015/wordml/symex" xmlns:wpg="http://schemas.microsoft.com/office/word/2010/wordprocessingGroup" xmlns:wpi="http://schemas.microsoft.com/office/word/2010/wordprocessingInk" xmlns:wne="http://schemas.microsoft.com/office/word/2006/wordml" xmlns:wps="http://schemas.microsoft.com/office/word/2010/wordprocessingShape" mc:Ignorable="w14 w15 w16se w16cid w16 w16cex wp14">
+  <w16cex:commentExtensible w16cex:durableId="23A9E4A7" w16cex:dateUtc="2021-01-14T03:29:00Z"/>
+  <w16cex:commentExtensible w16cex:durableId="23A9E489" w16cex:dateUtc="2021-01-14T03:28:00Z"/>
+  <w16cex:commentExtensible w16cex:durableId="23A9E3E5" w16cex:dateUtc="2021-01-14T03:25:00Z"/>
+  <w16cex:commentExtensible w16cex:durableId="23839CFF" w16cex:dateUtc="2020-12-16T03:37:00Z"/>
+</w16cex:commentsExtensible>
+</file>
+
+<file path=word/commentsIds.xml><?xml version="1.0" encoding="utf-8"?>
+<w16cid:commentsIds xmlns:wpc="http://schemas.microsoft.com/office/word/2010/wordprocessingCanvas" xmlns:cx="http://schemas.microsoft.com/office/drawing/2014/chartex" xmlns:cx1="http://schemas.microsoft.com/office/drawing/2015/9/8/chartex" xmlns:cx2="http://schemas.microsoft.com/office/drawing/2015/10/21/chartex" xmlns:cx3="http://schemas.microsoft.com/office/drawing/2016/5/9/chartex" xmlns:cx4="http://schemas.microsoft.com/office/drawing/2016/5/10/chartex" xmlns:cx5="http://schemas.microsoft.com/office/drawing/2016/5/11/chartex" xmlns:cx6="http://schemas.microsoft.com/office/drawing/2016/5/12/chartex" xmlns:cx7="http://schemas.microsoft.com/office/drawing/2016/5/13/chartex" xmlns:cx8="http://schemas.microsoft.com/office/drawing/2016/5/14/chartex" xmlns:mc="http://schemas.openxmlformats.org/markup-compatibility/2006" xmlns:aink="http://schemas.microsoft.com/office/drawing/2016/ink" xmlns:am3d="http://schemas.microsoft.com/office/drawing/2017/model3d" xmlns:o="urn:schemas-microsoft-com:office:office" xmlns:r="http://schemas.openxmlformats.org/officeDocument/2006/relationships" xmlns:m="http://schemas.openxmlformats.org/officeDocument/2006/math" xmlns:v="urn:schemas-microsoft-com:vml" xmlns:wp14="http://schemas.microsoft.com/office/word/2010/wordprocessingDrawing" xmlns:wp="http://schemas.openxmlformats.org/drawingml/2006/wordprocessingDrawing" xmlns:w10="urn:schemas-microsoft-com:office:word" xmlns:w="http://schemas.openxmlformats.org/wordprocessingml/2006/main" xmlns:w14="http://schemas.microsoft.com/office/word/2010/wordml" xmlns:w15="http://schemas.microsoft.com/office/word/2012/wordml" xmlns:w16cex="http://schemas.microsoft.com/office/word/2018/wordml/cex" xmlns:w16cid="http://schemas.microsoft.com/office/word/2016/wordml/cid" xmlns:w16="http://schemas.microsoft.com/office/word/2018/wordml" xmlns:w16se="http://schemas.microsoft.com/office/word/2015/wordml/symex" xmlns:wpg="http://schemas.microsoft.com/office/word/2010/wordprocessingGroup" xmlns:wpi="http://schemas.microsoft.com/office/word/2010/wordprocessingInk" xmlns:wne="http://schemas.microsoft.com/office/word/2006/wordml" xmlns:wps="http://schemas.microsoft.com/office/word/2010/wordprocessingShape" mc:Ignorable="w14 w15 w16se w16cid w16 w16cex wp14">
+  <w16cid:commentId w16cid:paraId="4DE49557" w16cid:durableId="23A9E4A7"/>
+  <w16cid:commentId w16cid:paraId="62FFE711" w16cid:durableId="23A9E489"/>
+  <w16cid:commentId w16cid:paraId="4579D2E8" w16cid:durableId="23A9E3E5"/>
+  <w16cid:commentId w16cid:paraId="204A0542" w16cid:durableId="23839CFF"/>
+</w16cid:commentsIds>
+</file>
+
+<file path=word/people.xml><?xml version="1.0" encoding="utf-8"?>
+<w15:people xmlns:wpc="http://schemas.microsoft.com/office/word/2010/wordprocessingCanvas" xmlns:cx="http://schemas.microsoft.com/office/drawing/2014/chartex" xmlns:cx1="http://schemas.microsoft.com/office/drawing/2015/9/8/chartex" xmlns:cx2="http://schemas.microsoft.com/office/drawing/2015/10/21/chartex" xmlns:cx3="http://schemas.microsoft.com/office/drawing/2016/5/9/chartex" xmlns:cx4="http://schemas.microsoft.com/office/drawing/2016/5/10/chartex" xmlns:cx5="http://schemas.microsoft.com/office/drawing/2016/5/11/chartex" xmlns:cx6="http://schemas.microsoft.com/office/drawing/2016/5/12/chartex" xmlns:cx7="http://schemas.microsoft.com/office/drawing/2016/5/13/chartex" xmlns:cx8="http://schemas.microsoft.com/office/drawing/2016/5/14/chartex" xmlns:mc="http://schemas.openxmlformats.org/markup-compatibility/2006" xmlns:aink="http://schemas.microsoft.com/office/drawing/2016/ink" xmlns:am3d="http://schemas.microsoft.com/office/drawing/2017/model3d" xmlns:o="urn:schemas-microsoft-com:office:office" xmlns:r="http://schemas.openxmlformats.org/officeDocument/2006/relationships" xmlns:m="http://schemas.openxmlformats.org/officeDocument/2006/math" xmlns:v="urn:schemas-microsoft-com:vml" xmlns:wp14="http://schemas.microsoft.com/office/word/2010/wordprocessingDrawing" xmlns:wp="http://schemas.openxmlformats.org/drawingml/2006/wordprocessingDrawing" xmlns:w10="urn:schemas-microsoft-com:office:word" xmlns:w="http://schemas.openxmlformats.org/wordprocessingml/2006/main" xmlns:w14="http://schemas.microsoft.com/office/word/2010/wordml" xmlns:w15="http://schemas.microsoft.com/office/word/2012/wordml" xmlns:w16cex="http://schemas.microsoft.com/office/word/2018/wordml/cex" xmlns:w16cid="http://schemas.microsoft.com/office/word/2016/wordml/cid" xmlns:w16="http://schemas.microsoft.com/office/word/2018/wordml" xmlns:w16se="http://schemas.microsoft.com/office/word/2015/wordml/symex" xmlns:wpg="http://schemas.microsoft.com/office/word/2010/wordprocessingGroup" xmlns:wpi="http://schemas.microsoft.com/office/word/2010/wordprocessingInk" xmlns:wne="http://schemas.microsoft.com/office/word/2006/wordml" xmlns:wps="http://schemas.microsoft.com/office/word/2010/wordprocessingShape" mc:Ignorable="w14 w15 w16se w16cid w16 w16cex wp14">
+  <w15:person w15:author="Mike Jindra">
+    <w15:presenceInfo w15:providerId="None" w15:userId="Mike Jindra"/>
+  </w15:person>
+  <w15:person w15:author="Banerjee, Deepro">
+    <w15:presenceInfo w15:providerId="AD" w15:userId="S::dzb5732@psu.edu::59bb156d-7516-4212-a860-9ec41fb041f7"/>
+  </w15:person>
+</w15:people>
 </file>
 
 <file path=word/styles.xml><?xml version="1.0" encoding="utf-8"?>
@@ -1128,6 +2842,27 @@
       <w:u w:val="single"/>
     </w:rPr>
   </w:style>
+  <w:style w:type="paragraph" w:styleId="Heading3">
+    <w:name w:val="heading 3"/>
+    <w:basedOn w:val="Normal"/>
+    <w:next w:val="Normal"/>
+    <w:link w:val="Heading3Char"/>
+    <w:uiPriority w:val="9"/>
+    <w:semiHidden/>
+    <w:unhideWhenUsed/>
+    <w:qFormat/>
+    <w:rsid w:val="00D22017"/>
+    <w:pPr>
+      <w:keepNext/>
+      <w:keepLines/>
+      <w:spacing w:before="40"/>
+      <w:outlineLvl w:val="2"/>
+    </w:pPr>
+    <w:rPr>
+      <w:rFonts w:asciiTheme="majorHAnsi" w:eastAsiaTheme="majorEastAsia" w:hAnsiTheme="majorHAnsi" w:cstheme="majorBidi"/>
+      <w:color w:val="1F3763" w:themeColor="accent1" w:themeShade="7F"/>
+    </w:rPr>
+  </w:style>
   <w:style w:type="character" w:default="1" w:styleId="DefaultParagraphFont">
     <w:name w:val="Default Paragraph Font"/>
     <w:uiPriority w:val="1"/>
@@ -1202,6 +2937,89 @@
       <w:rFonts w:ascii="Times New Roman" w:hAnsi="Times New Roman" w:cs="Times New Roman"/>
       <w:sz w:val="18"/>
       <w:szCs w:val="18"/>
+    </w:rPr>
+  </w:style>
+  <w:style w:type="character" w:customStyle="1" w:styleId="Heading3Char">
+    <w:name w:val="Heading 3 Char"/>
+    <w:basedOn w:val="DefaultParagraphFont"/>
+    <w:link w:val="Heading3"/>
+    <w:uiPriority w:val="9"/>
+    <w:semiHidden/>
+    <w:rsid w:val="00D22017"/>
+    <w:rPr>
+      <w:rFonts w:asciiTheme="majorHAnsi" w:eastAsiaTheme="majorEastAsia" w:hAnsiTheme="majorHAnsi" w:cstheme="majorBidi"/>
+      <w:color w:val="1F3763" w:themeColor="accent1" w:themeShade="7F"/>
+    </w:rPr>
+  </w:style>
+  <w:style w:type="character" w:styleId="CommentReference">
+    <w:name w:val="annotation reference"/>
+    <w:basedOn w:val="DefaultParagraphFont"/>
+    <w:uiPriority w:val="99"/>
+    <w:semiHidden/>
+    <w:unhideWhenUsed/>
+    <w:rsid w:val="00D22017"/>
+    <w:rPr>
+      <w:sz w:val="16"/>
+      <w:szCs w:val="16"/>
+    </w:rPr>
+  </w:style>
+  <w:style w:type="paragraph" w:styleId="CommentText">
+    <w:name w:val="annotation text"/>
+    <w:basedOn w:val="Normal"/>
+    <w:link w:val="CommentTextChar"/>
+    <w:uiPriority w:val="99"/>
+    <w:unhideWhenUsed/>
+    <w:rsid w:val="00D22017"/>
+    <w:pPr>
+      <w:jc w:val="both"/>
+    </w:pPr>
+    <w:rPr>
+      <w:sz w:val="20"/>
+      <w:szCs w:val="20"/>
+    </w:rPr>
+  </w:style>
+  <w:style w:type="character" w:customStyle="1" w:styleId="CommentTextChar">
+    <w:name w:val="Comment Text Char"/>
+    <w:basedOn w:val="DefaultParagraphFont"/>
+    <w:link w:val="CommentText"/>
+    <w:uiPriority w:val="99"/>
+    <w:rsid w:val="00D22017"/>
+    <w:rPr>
+      <w:rFonts w:ascii="Times New Roman" w:hAnsi="Times New Roman" w:cs="Times New Roman"/>
+      <w:sz w:val="20"/>
+      <w:szCs w:val="20"/>
+    </w:rPr>
+  </w:style>
+  <w:style w:type="paragraph" w:styleId="CommentSubject">
+    <w:name w:val="annotation subject"/>
+    <w:basedOn w:val="CommentText"/>
+    <w:next w:val="CommentText"/>
+    <w:link w:val="CommentSubjectChar"/>
+    <w:uiPriority w:val="99"/>
+    <w:semiHidden/>
+    <w:unhideWhenUsed/>
+    <w:rsid w:val="00B6076E"/>
+    <w:pPr>
+      <w:jc w:val="left"/>
+    </w:pPr>
+    <w:rPr>
+      <w:b/>
+      <w:bCs/>
+    </w:rPr>
+  </w:style>
+  <w:style w:type="character" w:customStyle="1" w:styleId="CommentSubjectChar">
+    <w:name w:val="Comment Subject Char"/>
+    <w:basedOn w:val="CommentTextChar"/>
+    <w:link w:val="CommentSubject"/>
+    <w:uiPriority w:val="99"/>
+    <w:semiHidden/>
+    <w:rsid w:val="00B6076E"/>
+    <w:rPr>
+      <w:rFonts w:ascii="Times New Roman" w:hAnsi="Times New Roman" w:cs="Times New Roman"/>
+      <w:b/>
+      <w:bCs/>
+      <w:sz w:val="20"/>
+      <w:szCs w:val="20"/>
     </w:rPr>
   </w:style>
 </w:styles>

</xml_diff>